<commit_message>
edit new doc :D
</commit_message>
<xml_diff>
--- a/Document/NSC Proposal/NSC-Proposal-draft-9-NZX.docx
+++ b/Document/NSC Proposal/NSC-Proposal-draft-9-NZX.docx
@@ -620,7 +620,7 @@
       <w:pPr>
         <w:jc w:val="both"/>
         <w:rPr>
-          <w:rFonts w:ascii="TH Sarabun New" w:hAnsi="TH Sarabun New" w:cs="TH Sarabun New" w:hint="cs"/>
+          <w:rFonts w:ascii="TH Sarabun New" w:hAnsi="TH Sarabun New" w:cs="TH Sarabun New"/>
           <w:sz w:val="32"/>
           <w:szCs w:val="32"/>
           <w:cs/>
@@ -693,6 +693,7 @@
         </w:rPr>
         <w:t xml:space="preserve"> </w:t>
       </w:r>
+      <w:proofErr w:type="spellStart"/>
       <w:r>
         <w:rPr>
           <w:rFonts w:ascii="TH Sarabun New" w:hAnsi="TH Sarabun New" w:cs="TH Sarabun New"/>
@@ -703,6 +704,7 @@
         </w:rPr>
         <w:t>vs</w:t>
       </w:r>
+      <w:proofErr w:type="spellEnd"/>
       <w:r>
         <w:rPr>
           <w:rFonts w:ascii="TH Sarabun New" w:hAnsi="TH Sarabun New" w:cs="TH Sarabun New"/>
@@ -826,7 +828,7 @@
       <w:pPr>
         <w:jc w:val="both"/>
         <w:rPr>
-          <w:rFonts w:ascii="TH Sarabun New" w:hAnsi="TH Sarabun New" w:cs="TH Sarabun New" w:hint="cs"/>
+          <w:rFonts w:ascii="TH Sarabun New" w:hAnsi="TH Sarabun New" w:cs="TH Sarabun New"/>
           <w:b/>
           <w:bCs/>
           <w:sz w:val="32"/>
@@ -1294,7 +1296,7 @@
         <w:ind w:firstLine="720"/>
         <w:jc w:val="both"/>
         <w:rPr>
-          <w:rFonts w:ascii="TH Sarabun New" w:hAnsi="TH Sarabun New" w:cs="TH Sarabun New" w:hint="cs"/>
+          <w:rFonts w:ascii="TH Sarabun New" w:hAnsi="TH Sarabun New" w:cs="TH Sarabun New"/>
           <w:sz w:val="32"/>
           <w:szCs w:val="32"/>
           <w:cs/>
@@ -1372,7 +1374,7 @@
         <w:ind w:firstLine="720"/>
         <w:jc w:val="both"/>
         <w:rPr>
-          <w:rFonts w:ascii="TH Sarabun New" w:hAnsi="TH Sarabun New" w:cs="TH Sarabun New" w:hint="cs"/>
+          <w:rFonts w:ascii="TH Sarabun New" w:hAnsi="TH Sarabun New" w:cs="TH Sarabun New"/>
           <w:sz w:val="32"/>
           <w:szCs w:val="32"/>
           <w:cs/>
@@ -1600,27 +1602,7 @@
           <w:cs/>
           <w:lang w:eastAsia="ja-JP"/>
         </w:rPr>
-        <w:t>จาก</w:t>
-      </w:r>
-      <w:r>
-        <w:rPr>
-          <w:rFonts w:ascii="TH Sarabun New" w:hAnsi="TH Sarabun New" w:cs="TH Sarabun New" w:hint="cs"/>
-          <w:sz w:val="32"/>
-          <w:szCs w:val="32"/>
-          <w:cs/>
-          <w:lang w:eastAsia="ja-JP"/>
-        </w:rPr>
-        <w:t>เอก</w:t>
-      </w:r>
-      <w:r>
-        <w:rPr>
-          <w:rFonts w:ascii="TH Sarabun New" w:hAnsi="TH Sarabun New" w:cs="TH Sarabun New" w:hint="cs"/>
-          <w:sz w:val="32"/>
-          <w:szCs w:val="32"/>
-          <w:cs/>
-          <w:lang w:eastAsia="ja-JP"/>
-        </w:rPr>
-        <w:t>สารใดๆในขอบเขตที่เกี่ยวข้อง</w:t>
+        <w:t>จากเอกสารใดๆในขอบเขตที่เกี่ยวข้อง</w:t>
       </w:r>
     </w:p>
     <w:p>
@@ -1628,7 +1610,7 @@
         <w:ind w:firstLine="720"/>
         <w:jc w:val="both"/>
         <w:rPr>
-          <w:rFonts w:ascii="TH Sarabun New" w:hAnsi="TH Sarabun New" w:cs="TH Sarabun New" w:hint="eastAsia"/>
+          <w:rFonts w:ascii="TH Sarabun New" w:hAnsi="TH Sarabun New" w:cs="TH Sarabun New"/>
           <w:sz w:val="32"/>
           <w:szCs w:val="32"/>
           <w:lang w:eastAsia="ja-JP"/>
@@ -1787,7 +1769,7 @@
       <w:pPr>
         <w:jc w:val="both"/>
         <w:rPr>
-          <w:rFonts w:ascii="TH Sarabun New" w:hAnsi="TH Sarabun New" w:cs="TH Sarabun New" w:hint="cs"/>
+          <w:rFonts w:ascii="TH Sarabun New" w:hAnsi="TH Sarabun New" w:cs="TH Sarabun New"/>
           <w:sz w:val="32"/>
           <w:szCs w:val="32"/>
         </w:rPr>
@@ -1816,7 +1798,25 @@
           <w:sz w:val="32"/>
           <w:szCs w:val="32"/>
         </w:rPr>
-        <w:t xml:space="preserve">Stanford Deepdive </w:t>
+        <w:t xml:space="preserve">Stanford </w:t>
+      </w:r>
+      <w:proofErr w:type="spellStart"/>
+      <w:r>
+        <w:rPr>
+          <w:rFonts w:ascii="TH Sarabun New" w:hAnsi="TH Sarabun New" w:cs="TH Sarabun New"/>
+          <w:sz w:val="32"/>
+          <w:szCs w:val="32"/>
+        </w:rPr>
+        <w:t>Deepdive</w:t>
+      </w:r>
+      <w:proofErr w:type="spellEnd"/>
+      <w:r>
+        <w:rPr>
+          <w:rFonts w:ascii="TH Sarabun New" w:hAnsi="TH Sarabun New" w:cs="TH Sarabun New"/>
+          <w:sz w:val="32"/>
+          <w:szCs w:val="32"/>
+        </w:rPr>
+        <w:t xml:space="preserve"> </w:t>
       </w:r>
       <w:r>
         <w:rPr>
@@ -1991,6 +1991,7 @@
         </w:rPr>
         <w:t xml:space="preserve">เช่น </w:t>
       </w:r>
+      <w:proofErr w:type="spellStart"/>
       <w:r>
         <w:rPr>
           <w:rFonts w:ascii="TH Sarabun New" w:hAnsi="TH Sarabun New" w:cs="TH Sarabun New" w:hint="eastAsia"/>
@@ -2007,7 +2008,17 @@
           <w:szCs w:val="32"/>
           <w:lang w:eastAsia="ja-JP"/>
         </w:rPr>
-        <w:t xml:space="preserve">eoDeepDive </w:t>
+        <w:t>eoDeepDive</w:t>
+      </w:r>
+      <w:proofErr w:type="spellEnd"/>
+      <w:r>
+        <w:rPr>
+          <w:rFonts w:ascii="TH Sarabun New" w:hAnsi="TH Sarabun New" w:cs="TH Sarabun New"/>
+          <w:sz w:val="32"/>
+          <w:szCs w:val="32"/>
+          <w:lang w:eastAsia="ja-JP"/>
+        </w:rPr>
+        <w:t xml:space="preserve"> </w:t>
       </w:r>
       <w:r>
         <w:rPr>
@@ -2064,7 +2075,25 @@
           <w:sz w:val="32"/>
           <w:szCs w:val="32"/>
         </w:rPr>
-        <w:t xml:space="preserve">Stanford Deepdive </w:t>
+        <w:t xml:space="preserve">Stanford </w:t>
+      </w:r>
+      <w:proofErr w:type="spellStart"/>
+      <w:r>
+        <w:rPr>
+          <w:rFonts w:ascii="TH Sarabun New" w:hAnsi="TH Sarabun New" w:cs="TH Sarabun New"/>
+          <w:sz w:val="32"/>
+          <w:szCs w:val="32"/>
+        </w:rPr>
+        <w:t>Deepdive</w:t>
+      </w:r>
+      <w:proofErr w:type="spellEnd"/>
+      <w:r>
+        <w:rPr>
+          <w:rFonts w:ascii="TH Sarabun New" w:hAnsi="TH Sarabun New" w:cs="TH Sarabun New"/>
+          <w:sz w:val="32"/>
+          <w:szCs w:val="32"/>
+        </w:rPr>
+        <w:t xml:space="preserve"> </w:t>
       </w:r>
       <w:r>
         <w:rPr>
@@ -2124,7 +2153,25 @@
           <w:sz w:val="32"/>
           <w:szCs w:val="32"/>
         </w:rPr>
-        <w:t xml:space="preserve">Stanford Deepdive </w:t>
+        <w:t xml:space="preserve">Stanford </w:t>
+      </w:r>
+      <w:proofErr w:type="spellStart"/>
+      <w:r>
+        <w:rPr>
+          <w:rFonts w:ascii="TH Sarabun New" w:hAnsi="TH Sarabun New" w:cs="TH Sarabun New"/>
+          <w:sz w:val="32"/>
+          <w:szCs w:val="32"/>
+        </w:rPr>
+        <w:t>Deepdive</w:t>
+      </w:r>
+      <w:proofErr w:type="spellEnd"/>
+      <w:r>
+        <w:rPr>
+          <w:rFonts w:ascii="TH Sarabun New" w:hAnsi="TH Sarabun New" w:cs="TH Sarabun New"/>
+          <w:sz w:val="32"/>
+          <w:szCs w:val="32"/>
+        </w:rPr>
+        <w:t xml:space="preserve"> </w:t>
       </w:r>
       <w:r>
         <w:rPr>
@@ -2194,7 +2241,25 @@
           <w:sz w:val="32"/>
           <w:szCs w:val="32"/>
         </w:rPr>
-        <w:t xml:space="preserve">Stanford Deepdive </w:t>
+        <w:t xml:space="preserve">Stanford </w:t>
+      </w:r>
+      <w:proofErr w:type="spellStart"/>
+      <w:r>
+        <w:rPr>
+          <w:rFonts w:ascii="TH Sarabun New" w:hAnsi="TH Sarabun New" w:cs="TH Sarabun New"/>
+          <w:sz w:val="32"/>
+          <w:szCs w:val="32"/>
+        </w:rPr>
+        <w:t>Deepdive</w:t>
+      </w:r>
+      <w:proofErr w:type="spellEnd"/>
+      <w:r>
+        <w:rPr>
+          <w:rFonts w:ascii="TH Sarabun New" w:hAnsi="TH Sarabun New" w:cs="TH Sarabun New"/>
+          <w:sz w:val="32"/>
+          <w:szCs w:val="32"/>
+        </w:rPr>
+        <w:t xml:space="preserve"> </w:t>
       </w:r>
       <w:r>
         <w:rPr>
@@ -2229,7 +2294,7 @@
       <w:pPr>
         <w:jc w:val="both"/>
         <w:rPr>
-          <w:rFonts w:ascii="TH Sarabun New" w:hAnsi="TH Sarabun New" w:cs="TH Sarabun New" w:hint="cs"/>
+          <w:rFonts w:ascii="TH Sarabun New" w:hAnsi="TH Sarabun New" w:cs="TH Sarabun New"/>
           <w:b/>
           <w:bCs/>
           <w:sz w:val="32"/>
@@ -2287,37 +2352,105 @@
       <w:pPr>
         <w:jc w:val="both"/>
         <w:rPr>
+          <w:rFonts w:ascii="TH Sarabun New" w:hAnsi="TH Sarabun New" w:cs="TH Sarabun New"/>
+          <w:sz w:val="32"/>
+          <w:szCs w:val="32"/>
+          <w:lang w:eastAsia="ja-JP"/>
+        </w:rPr>
+      </w:pPr>
+      <w:r>
+        <w:rPr>
+          <w:rFonts w:ascii="TH Sarabun New" w:hAnsi="TH Sarabun New" w:cs="TH Sarabun New"/>
+          <w:sz w:val="32"/>
+          <w:szCs w:val="32"/>
+          <w:cs/>
+        </w:rPr>
+        <w:tab/>
+      </w:r>
+      <w:r>
+        <w:rPr>
+          <w:rFonts w:ascii="TH Sarabun New" w:hAnsi="TH Sarabun New" w:cs="TH Sarabun New"/>
+          <w:sz w:val="32"/>
+          <w:szCs w:val="32"/>
+        </w:rPr>
+        <w:t xml:space="preserve">1. </w:t>
+      </w:r>
+      <w:r>
+        <w:rPr>
+          <w:rFonts w:ascii="TH Sarabun New" w:hAnsi="TH Sarabun New" w:cs="TH Sarabun New" w:hint="cs"/>
+          <w:sz w:val="32"/>
+          <w:szCs w:val="32"/>
+          <w:cs/>
+        </w:rPr>
+        <w:t xml:space="preserve">สร้างโปรแกรมสำหรับรับ </w:t>
+      </w:r>
+      <w:r>
+        <w:rPr>
           <w:rFonts w:ascii="TH Sarabun New" w:hAnsi="TH Sarabun New" w:cs="TH Sarabun New" w:hint="eastAsia"/>
           <w:sz w:val="32"/>
           <w:szCs w:val="32"/>
           <w:lang w:eastAsia="ja-JP"/>
         </w:rPr>
-      </w:pPr>
-      <w:r>
-        <w:rPr>
-          <w:rFonts w:ascii="TH Sarabun New" w:hAnsi="TH Sarabun New" w:cs="TH Sarabun New"/>
-          <w:sz w:val="32"/>
-          <w:szCs w:val="32"/>
-          <w:cs/>
-        </w:rPr>
-        <w:tab/>
-      </w:r>
-      <w:r>
-        <w:rPr>
-          <w:rFonts w:ascii="TH Sarabun New" w:hAnsi="TH Sarabun New" w:cs="TH Sarabun New"/>
-          <w:sz w:val="32"/>
-          <w:szCs w:val="32"/>
-        </w:rPr>
-        <w:t xml:space="preserve">1. </w:t>
-      </w:r>
-      <w:r>
-        <w:rPr>
-          <w:rFonts w:ascii="TH Sarabun New" w:hAnsi="TH Sarabun New" w:cs="TH Sarabun New" w:hint="cs"/>
-          <w:sz w:val="32"/>
-          <w:szCs w:val="32"/>
-          <w:cs/>
-        </w:rPr>
-        <w:t xml:space="preserve">สร้างโปรแกรมสำหรับรับ </w:t>
+        <w:t>P</w:t>
+      </w:r>
+      <w:r>
+        <w:rPr>
+          <w:rFonts w:ascii="TH Sarabun New" w:hAnsi="TH Sarabun New" w:cs="TH Sarabun New"/>
+          <w:sz w:val="32"/>
+          <w:szCs w:val="32"/>
+          <w:lang w:eastAsia="ja-JP"/>
+        </w:rPr>
+        <w:t xml:space="preserve">DF </w:t>
+      </w:r>
+      <w:r>
+        <w:rPr>
+          <w:rFonts w:ascii="TH Sarabun New" w:hAnsi="TH Sarabun New" w:cs="TH Sarabun New" w:hint="cs"/>
+          <w:sz w:val="32"/>
+          <w:szCs w:val="32"/>
+          <w:cs/>
+          <w:lang w:eastAsia="ja-JP"/>
+        </w:rPr>
+        <w:t xml:space="preserve">ภาษาไทย </w:t>
+      </w:r>
+      <w:r>
+        <w:rPr>
+          <w:rFonts w:ascii="TH Sarabun New" w:hAnsi="TH Sarabun New" w:cs="TH Sarabun New" w:hint="cs"/>
+          <w:sz w:val="32"/>
+          <w:szCs w:val="32"/>
+          <w:cs/>
+          <w:lang w:eastAsia="ja-JP"/>
+        </w:rPr>
+        <w:t>เพื่อ</w:t>
+      </w:r>
+      <w:r>
+        <w:rPr>
+          <w:rFonts w:ascii="TH Sarabun New" w:hAnsi="TH Sarabun New" w:cs="TH Sarabun New" w:hint="cs"/>
+          <w:sz w:val="32"/>
+          <w:szCs w:val="32"/>
+          <w:cs/>
+          <w:lang w:eastAsia="ja-JP"/>
+        </w:rPr>
+        <w:t>ทำการ</w:t>
+      </w:r>
+      <w:r>
+        <w:rPr>
+          <w:rFonts w:ascii="TH Sarabun New" w:hAnsi="TH Sarabun New" w:cs="TH Sarabun New" w:hint="cs"/>
+          <w:sz w:val="32"/>
+          <w:szCs w:val="32"/>
+          <w:cs/>
+          <w:lang w:eastAsia="ja-JP"/>
+        </w:rPr>
+        <w:t>ระบุและ</w:t>
+      </w:r>
+      <w:r>
+        <w:rPr>
+          <w:rFonts w:ascii="TH Sarabun New" w:hAnsi="TH Sarabun New" w:cs="TH Sarabun New" w:hint="cs"/>
+          <w:sz w:val="32"/>
+          <w:szCs w:val="32"/>
+          <w:cs/>
+          <w:lang w:eastAsia="ja-JP"/>
+        </w:rPr>
+        <w:t xml:space="preserve">แบ่ง </w:t>
       </w:r>
       <w:r>
         <w:rPr>
@@ -2326,6 +2459,44 @@
           <w:szCs w:val="32"/>
           <w:lang w:eastAsia="ja-JP"/>
         </w:rPr>
+        <w:t>p</w:t>
+      </w:r>
+      <w:r>
+        <w:rPr>
+          <w:rFonts w:ascii="TH Sarabun New" w:hAnsi="TH Sarabun New" w:cs="TH Sarabun New"/>
+          <w:sz w:val="32"/>
+          <w:szCs w:val="32"/>
+          <w:lang w:eastAsia="ja-JP"/>
+        </w:rPr>
+        <w:t xml:space="preserve">aragraph </w:t>
+      </w:r>
+      <w:r>
+        <w:rPr>
+          <w:rFonts w:ascii="TH Sarabun New" w:hAnsi="TH Sarabun New" w:cs="TH Sarabun New" w:hint="cs"/>
+          <w:sz w:val="32"/>
+          <w:szCs w:val="32"/>
+          <w:cs/>
+          <w:lang w:eastAsia="ja-JP"/>
+        </w:rPr>
+        <w:t>ต่างๆ</w:t>
+      </w:r>
+      <w:r>
+        <w:rPr>
+          <w:rFonts w:ascii="TH Sarabun New" w:hAnsi="TH Sarabun New" w:cs="TH Sarabun New" w:hint="cs"/>
+          <w:sz w:val="32"/>
+          <w:szCs w:val="32"/>
+          <w:cs/>
+          <w:lang w:eastAsia="ja-JP"/>
+        </w:rPr>
+        <w:t xml:space="preserve">จาก </w:t>
+      </w:r>
+      <w:r>
+        <w:rPr>
+          <w:rFonts w:ascii="TH Sarabun New" w:hAnsi="TH Sarabun New" w:cs="TH Sarabun New" w:hint="eastAsia"/>
+          <w:sz w:val="32"/>
+          <w:szCs w:val="32"/>
+          <w:lang w:eastAsia="ja-JP"/>
+        </w:rPr>
         <w:t>P</w:t>
       </w:r>
       <w:r>
@@ -2345,25 +2516,224 @@
           <w:cs/>
           <w:lang w:eastAsia="ja-JP"/>
         </w:rPr>
-        <w:t xml:space="preserve">ภาษาไทย </w:t>
-      </w:r>
-      <w:r>
-        <w:rPr>
-          <w:rFonts w:ascii="TH Sarabun New" w:hAnsi="TH Sarabun New" w:cs="TH Sarabun New" w:hint="cs"/>
-          <w:sz w:val="32"/>
-          <w:szCs w:val="32"/>
-          <w:cs/>
-          <w:lang w:eastAsia="ja-JP"/>
-        </w:rPr>
-        <w:t>เพื่อ</w:t>
-      </w:r>
-      <w:r>
-        <w:rPr>
-          <w:rFonts w:ascii="TH Sarabun New" w:hAnsi="TH Sarabun New" w:cs="TH Sarabun New" w:hint="cs"/>
-          <w:sz w:val="32"/>
-          <w:szCs w:val="32"/>
-          <w:cs/>
-          <w:lang w:eastAsia="ja-JP"/>
+        <w:t>ที่รับมา</w:t>
+      </w:r>
+      <w:r>
+        <w:rPr>
+          <w:rFonts w:ascii="TH Sarabun New" w:hAnsi="TH Sarabun New" w:cs="TH Sarabun New" w:hint="cs"/>
+          <w:sz w:val="32"/>
+          <w:szCs w:val="32"/>
+          <w:cs/>
+          <w:lang w:eastAsia="ja-JP"/>
+        </w:rPr>
+        <w:t>และจะทำการ</w:t>
+      </w:r>
+      <w:r>
+        <w:rPr>
+          <w:rFonts w:ascii="TH Sarabun New" w:hAnsi="TH Sarabun New" w:cs="TH Sarabun New" w:hint="cs"/>
+          <w:sz w:val="32"/>
+          <w:szCs w:val="32"/>
+          <w:cs/>
+          <w:lang w:eastAsia="ja-JP"/>
+        </w:rPr>
+        <w:t xml:space="preserve">ดึง </w:t>
+      </w:r>
+      <w:r>
+        <w:rPr>
+          <w:rFonts w:ascii="TH Sarabun New" w:hAnsi="TH Sarabun New" w:cs="TH Sarabun New"/>
+          <w:sz w:val="32"/>
+          <w:szCs w:val="32"/>
+          <w:lang w:eastAsia="ja-JP"/>
+        </w:rPr>
+        <w:t>text</w:t>
+      </w:r>
+      <w:r>
+        <w:rPr>
+          <w:rFonts w:ascii="TH Sarabun New" w:hAnsi="TH Sarabun New" w:cs="TH Sarabun New" w:hint="cs"/>
+          <w:sz w:val="32"/>
+          <w:szCs w:val="32"/>
+          <w:cs/>
+          <w:lang w:eastAsia="ja-JP"/>
+        </w:rPr>
+        <w:t xml:space="preserve"> ภาษาไทยใน</w:t>
+      </w:r>
+      <w:r>
+        <w:rPr>
+          <w:rFonts w:ascii="TH Sarabun New" w:hAnsi="TH Sarabun New" w:cs="TH Sarabun New"/>
+          <w:sz w:val="32"/>
+          <w:szCs w:val="32"/>
+          <w:lang w:eastAsia="ja-JP"/>
+        </w:rPr>
+        <w:t xml:space="preserve"> PDF </w:t>
+      </w:r>
+      <w:r>
+        <w:rPr>
+          <w:rFonts w:ascii="TH Sarabun New" w:hAnsi="TH Sarabun New" w:cs="TH Sarabun New" w:hint="cs"/>
+          <w:sz w:val="32"/>
+          <w:szCs w:val="32"/>
+          <w:cs/>
+          <w:lang w:eastAsia="ja-JP"/>
+        </w:rPr>
+        <w:t>ออกมา</w:t>
+      </w:r>
+      <w:r>
+        <w:rPr>
+          <w:rFonts w:ascii="TH Sarabun New" w:hAnsi="TH Sarabun New" w:cs="TH Sarabun New" w:hint="cs"/>
+          <w:sz w:val="32"/>
+          <w:szCs w:val="32"/>
+          <w:cs/>
+          <w:lang w:eastAsia="ja-JP"/>
+        </w:rPr>
+        <w:t xml:space="preserve">จาก </w:t>
+      </w:r>
+      <w:r>
+        <w:rPr>
+          <w:rFonts w:ascii="TH Sarabun New" w:hAnsi="TH Sarabun New" w:cs="TH Sarabun New" w:hint="eastAsia"/>
+          <w:sz w:val="32"/>
+          <w:szCs w:val="32"/>
+          <w:lang w:eastAsia="ja-JP"/>
+        </w:rPr>
+        <w:t>p</w:t>
+      </w:r>
+      <w:r>
+        <w:rPr>
+          <w:rFonts w:ascii="TH Sarabun New" w:hAnsi="TH Sarabun New" w:cs="TH Sarabun New"/>
+          <w:sz w:val="32"/>
+          <w:szCs w:val="32"/>
+          <w:lang w:eastAsia="ja-JP"/>
+        </w:rPr>
+        <w:t xml:space="preserve">aragraph </w:t>
+      </w:r>
+      <w:r>
+        <w:rPr>
+          <w:rFonts w:ascii="TH Sarabun New" w:hAnsi="TH Sarabun New" w:cs="TH Sarabun New" w:hint="cs"/>
+          <w:sz w:val="32"/>
+          <w:szCs w:val="32"/>
+          <w:cs/>
+          <w:lang w:eastAsia="ja-JP"/>
+        </w:rPr>
+        <w:t>เหล่านั้น</w:t>
+      </w:r>
+      <w:r>
+        <w:rPr>
+          <w:rFonts w:ascii="TH Sarabun New" w:hAnsi="TH Sarabun New" w:cs="TH Sarabun New" w:hint="cs"/>
+          <w:sz w:val="32"/>
+          <w:szCs w:val="32"/>
+          <w:cs/>
+          <w:lang w:eastAsia="ja-JP"/>
+        </w:rPr>
+        <w:t>ออกมา</w:t>
+      </w:r>
+      <w:r>
+        <w:rPr>
+          <w:rFonts w:ascii="TH Sarabun New" w:hAnsi="TH Sarabun New" w:cs="TH Sarabun New" w:hint="cs"/>
+          <w:sz w:val="32"/>
+          <w:szCs w:val="32"/>
+          <w:cs/>
+          <w:lang w:eastAsia="ja-JP"/>
+        </w:rPr>
+        <w:t xml:space="preserve">เพื่อทำการ </w:t>
+      </w:r>
+      <w:r>
+        <w:rPr>
+          <w:rFonts w:ascii="TH Sarabun New" w:hAnsi="TH Sarabun New" w:cs="TH Sarabun New"/>
+          <w:sz w:val="32"/>
+          <w:szCs w:val="32"/>
+          <w:lang w:eastAsia="ja-JP"/>
+        </w:rPr>
+        <w:t>T</w:t>
+      </w:r>
+      <w:r>
+        <w:rPr>
+          <w:rFonts w:ascii="TH Sarabun New" w:hAnsi="TH Sarabun New" w:cs="TH Sarabun New" w:hint="eastAsia"/>
+          <w:sz w:val="32"/>
+          <w:szCs w:val="32"/>
+          <w:lang w:eastAsia="ja-JP"/>
+        </w:rPr>
+        <w:t>ext</w:t>
+      </w:r>
+      <w:r>
+        <w:rPr>
+          <w:rFonts w:ascii="TH Sarabun New" w:hAnsi="TH Sarabun New" w:cs="TH Sarabun New"/>
+          <w:sz w:val="32"/>
+          <w:szCs w:val="32"/>
+          <w:lang w:eastAsia="ja-JP"/>
+        </w:rPr>
+        <w:t xml:space="preserve"> processing</w:t>
+      </w:r>
+      <w:r>
+        <w:rPr>
+          <w:rFonts w:ascii="TH Sarabun New" w:hAnsi="TH Sarabun New" w:cs="TH Sarabun New"/>
+          <w:sz w:val="32"/>
+          <w:szCs w:val="32"/>
+          <w:lang w:eastAsia="ja-JP"/>
+        </w:rPr>
+        <w:t xml:space="preserve"> </w:t>
+      </w:r>
+      <w:r>
+        <w:rPr>
+          <w:rFonts w:ascii="TH Sarabun New" w:hAnsi="TH Sarabun New" w:cs="TH Sarabun New" w:hint="cs"/>
+          <w:sz w:val="32"/>
+          <w:szCs w:val="32"/>
+          <w:cs/>
+          <w:lang w:eastAsia="ja-JP"/>
+        </w:rPr>
+        <w:t xml:space="preserve">ต่อ เพื่อให้ได้ผลลัพธ์สุดท้ายเป็น </w:t>
+      </w:r>
+      <w:r>
+        <w:rPr>
+          <w:rFonts w:ascii="TH Sarabun New" w:hAnsi="TH Sarabun New" w:cs="TH Sarabun New" w:hint="eastAsia"/>
+          <w:sz w:val="32"/>
+          <w:szCs w:val="32"/>
+          <w:lang w:eastAsia="ja-JP"/>
+        </w:rPr>
+        <w:t xml:space="preserve">word </w:t>
+      </w:r>
+      <w:r>
+        <w:rPr>
+          <w:rFonts w:ascii="TH Sarabun New" w:hAnsi="TH Sarabun New" w:cs="TH Sarabun New" w:hint="cs"/>
+          <w:sz w:val="32"/>
+          <w:szCs w:val="32"/>
+          <w:cs/>
+          <w:lang w:eastAsia="ja-JP"/>
+        </w:rPr>
+        <w:t xml:space="preserve">ที่สำคัญต่างๆ สำหรับนำไปใช้ในการทำ </w:t>
+      </w:r>
+      <w:r>
+        <w:rPr>
+          <w:rFonts w:ascii="TH Sarabun New" w:hAnsi="TH Sarabun New" w:cs="TH Sarabun New" w:hint="eastAsia"/>
+          <w:sz w:val="32"/>
+          <w:szCs w:val="32"/>
+          <w:lang w:eastAsia="ja-JP"/>
+        </w:rPr>
+        <w:t>Machine Learning</w:t>
+      </w:r>
+    </w:p>
+    <w:p>
+      <w:pPr>
+        <w:ind w:firstLine="720"/>
+        <w:jc w:val="both"/>
+        <w:rPr>
+          <w:rFonts w:ascii="TH Sarabun New" w:hAnsi="TH Sarabun New" w:cs="TH Sarabun New"/>
+          <w:sz w:val="32"/>
+          <w:szCs w:val="32"/>
+          <w:lang w:eastAsia="ja-JP"/>
+        </w:rPr>
+      </w:pPr>
+      <w:r>
+        <w:rPr>
+          <w:rFonts w:ascii="TH Sarabun New" w:hAnsi="TH Sarabun New" w:cs="TH Sarabun New"/>
+          <w:sz w:val="32"/>
+          <w:szCs w:val="32"/>
+        </w:rPr>
+        <w:t xml:space="preserve">2. </w:t>
+      </w:r>
+      <w:r>
+        <w:rPr>
+          <w:rFonts w:ascii="TH Sarabun New" w:hAnsi="TH Sarabun New" w:cs="TH Sarabun New" w:hint="cs"/>
+          <w:sz w:val="32"/>
+          <w:szCs w:val="32"/>
+          <w:cs/>
         </w:rPr>
         <w:t>ทำการ</w:t>
       </w:r>
@@ -2373,19 +2743,34 @@
           <w:sz w:val="32"/>
           <w:szCs w:val="32"/>
           <w:cs/>
-          <w:lang w:eastAsia="ja-JP"/>
-        </w:rPr>
-        <w:t>ระบุและ</w:t>
-      </w:r>
-      <w:r>
-        <w:rPr>
-          <w:rFonts w:ascii="TH Sarabun New" w:hAnsi="TH Sarabun New" w:cs="TH Sarabun New" w:hint="cs"/>
-          <w:sz w:val="32"/>
-          <w:szCs w:val="32"/>
-          <w:cs/>
-          <w:lang w:eastAsia="ja-JP"/>
-        </w:rPr>
-        <w:t xml:space="preserve">แบ่ง </w:t>
+        </w:rPr>
+        <w:t>ศึกษาและ</w:t>
+      </w:r>
+      <w:r>
+        <w:rPr>
+          <w:rFonts w:ascii="TH Sarabun New" w:hAnsi="TH Sarabun New" w:cs="TH Sarabun New" w:hint="cs"/>
+          <w:sz w:val="32"/>
+          <w:szCs w:val="32"/>
+          <w:cs/>
+        </w:rPr>
+        <w:t xml:space="preserve">พัฒนา </w:t>
+      </w:r>
+      <w:r>
+        <w:rPr>
+          <w:rFonts w:ascii="TH Sarabun New" w:hAnsi="TH Sarabun New" w:cs="TH Sarabun New"/>
+          <w:sz w:val="32"/>
+          <w:szCs w:val="32"/>
+        </w:rPr>
+        <w:t xml:space="preserve">machine learning model </w:t>
+      </w:r>
+      <w:r>
+        <w:rPr>
+          <w:rFonts w:ascii="TH Sarabun New" w:hAnsi="TH Sarabun New" w:cs="TH Sarabun New" w:hint="cs"/>
+          <w:sz w:val="32"/>
+          <w:szCs w:val="32"/>
+          <w:cs/>
+        </w:rPr>
+        <w:t>ที่สามารถรับข้อมูล</w:t>
       </w:r>
       <w:r>
         <w:rPr>
@@ -2394,26 +2779,299 @@
           <w:szCs w:val="32"/>
           <w:lang w:eastAsia="ja-JP"/>
         </w:rPr>
-        <w:t>p</w:t>
-      </w:r>
-      <w:r>
-        <w:rPr>
-          <w:rFonts w:ascii="TH Sarabun New" w:hAnsi="TH Sarabun New" w:cs="TH Sarabun New"/>
-          <w:sz w:val="32"/>
-          <w:szCs w:val="32"/>
-          <w:lang w:eastAsia="ja-JP"/>
-        </w:rPr>
-        <w:t xml:space="preserve">aragraph </w:t>
-      </w:r>
-      <w:r>
-        <w:rPr>
-          <w:rFonts w:ascii="TH Sarabun New" w:hAnsi="TH Sarabun New" w:cs="TH Sarabun New" w:hint="cs"/>
-          <w:sz w:val="32"/>
-          <w:szCs w:val="32"/>
-          <w:cs/>
-          <w:lang w:eastAsia="ja-JP"/>
-        </w:rPr>
-        <w:t>ต่างๆ</w:t>
+        <w:t xml:space="preserve"> </w:t>
+      </w:r>
+      <w:r>
+        <w:rPr>
+          <w:rFonts w:ascii="TH Sarabun New" w:hAnsi="TH Sarabun New" w:cs="TH Sarabun New"/>
+          <w:sz w:val="32"/>
+          <w:szCs w:val="32"/>
+          <w:lang w:eastAsia="ja-JP"/>
+        </w:rPr>
+        <w:t xml:space="preserve">text file </w:t>
+      </w:r>
+      <w:r>
+        <w:rPr>
+          <w:rFonts w:ascii="TH Sarabun New" w:hAnsi="TH Sarabun New" w:cs="TH Sarabun New" w:hint="cs"/>
+          <w:sz w:val="32"/>
+          <w:szCs w:val="32"/>
+          <w:cs/>
+          <w:lang w:eastAsia="ja-JP"/>
+        </w:rPr>
+        <w:t>ภาษาไทย</w:t>
+      </w:r>
+      <w:r>
+        <w:rPr>
+          <w:rFonts w:ascii="TH Sarabun New" w:hAnsi="TH Sarabun New" w:cs="TH Sarabun New" w:hint="cs"/>
+          <w:sz w:val="32"/>
+          <w:szCs w:val="32"/>
+          <w:cs/>
+          <w:lang w:eastAsia="ja-JP"/>
+        </w:rPr>
+        <w:t>ที่ได้จากขั้นตอนที่ 1</w:t>
+      </w:r>
+      <w:r>
+        <w:rPr>
+          <w:rFonts w:ascii="TH Sarabun New" w:hAnsi="TH Sarabun New" w:cs="TH Sarabun New" w:hint="cs"/>
+          <w:sz w:val="32"/>
+          <w:szCs w:val="32"/>
+          <w:cs/>
+          <w:lang w:eastAsia="ja-JP"/>
+        </w:rPr>
+        <w:t xml:space="preserve"> </w:t>
+      </w:r>
+      <w:r>
+        <w:rPr>
+          <w:rFonts w:ascii="TH Sarabun New" w:hAnsi="TH Sarabun New" w:cs="TH Sarabun New" w:hint="cs"/>
+          <w:sz w:val="32"/>
+          <w:szCs w:val="32"/>
+          <w:cs/>
+          <w:lang w:eastAsia="ja-JP"/>
+        </w:rPr>
+        <w:t>โดยวิธีการ</w:t>
+      </w:r>
+      <w:r>
+        <w:rPr>
+          <w:rFonts w:ascii="TH Sarabun New" w:hAnsi="TH Sarabun New" w:cs="TH Sarabun New"/>
+          <w:sz w:val="32"/>
+          <w:szCs w:val="32"/>
+          <w:lang w:eastAsia="ja-JP"/>
+        </w:rPr>
+        <w:t xml:space="preserve"> </w:t>
+      </w:r>
+      <w:r>
+        <w:rPr>
+          <w:rFonts w:ascii="TH Sarabun New" w:hAnsi="TH Sarabun New" w:cs="TH Sarabun New"/>
+          <w:sz w:val="32"/>
+          <w:szCs w:val="32"/>
+          <w:lang w:eastAsia="ja-JP"/>
+        </w:rPr>
+        <w:t>supervised classification</w:t>
+      </w:r>
+      <w:r>
+        <w:rPr>
+          <w:rFonts w:ascii="TH Sarabun New" w:hAnsi="TH Sarabun New" w:cs="TH Sarabun New" w:hint="cs"/>
+          <w:sz w:val="32"/>
+          <w:szCs w:val="32"/>
+          <w:cs/>
+          <w:lang w:eastAsia="ja-JP"/>
+        </w:rPr>
+        <w:t xml:space="preserve"> ซึ่ง</w:t>
+      </w:r>
+      <w:r>
+        <w:rPr>
+          <w:rFonts w:ascii="TH Sarabun New" w:hAnsi="TH Sarabun New" w:cs="TH Sarabun New" w:hint="cs"/>
+          <w:sz w:val="32"/>
+          <w:szCs w:val="32"/>
+          <w:cs/>
+          <w:lang w:eastAsia="ja-JP"/>
+        </w:rPr>
+        <w:t xml:space="preserve">จะแบ่งเป็น </w:t>
+      </w:r>
+      <w:r>
+        <w:rPr>
+          <w:rFonts w:ascii="TH Sarabun New" w:hAnsi="TH Sarabun New" w:cs="TH Sarabun New"/>
+          <w:sz w:val="32"/>
+          <w:szCs w:val="32"/>
+          <w:lang w:eastAsia="ja-JP"/>
+        </w:rPr>
+        <w:t>2</w:t>
+      </w:r>
+      <w:r>
+        <w:rPr>
+          <w:rFonts w:ascii="TH Sarabun New" w:hAnsi="TH Sarabun New" w:cs="TH Sarabun New" w:hint="cs"/>
+          <w:sz w:val="32"/>
+          <w:szCs w:val="32"/>
+          <w:cs/>
+          <w:lang w:eastAsia="ja-JP"/>
+        </w:rPr>
+        <w:t xml:space="preserve"> ขั้นตอนคือ</w:t>
+      </w:r>
+      <w:r>
+        <w:rPr>
+          <w:rFonts w:ascii="TH Sarabun New" w:hAnsi="TH Sarabun New" w:cs="TH Sarabun New"/>
+          <w:sz w:val="32"/>
+          <w:szCs w:val="32"/>
+          <w:cs/>
+          <w:lang w:eastAsia="ja-JP"/>
+        </w:rPr>
+        <w:t xml:space="preserve"> </w:t>
+      </w:r>
+    </w:p>
+    <w:p>
+      <w:pPr>
+        <w:ind w:left="720" w:firstLine="720"/>
+        <w:jc w:val="both"/>
+        <w:rPr>
+          <w:rFonts w:ascii="TH Sarabun New" w:hAnsi="TH Sarabun New" w:cs="TH Sarabun New"/>
+          <w:sz w:val="32"/>
+          <w:szCs w:val="32"/>
+          <w:lang w:eastAsia="ja-JP"/>
+        </w:rPr>
+      </w:pPr>
+      <w:r>
+        <w:rPr>
+          <w:rFonts w:ascii="TH Sarabun New" w:hAnsi="TH Sarabun New" w:cs="TH Sarabun New"/>
+          <w:sz w:val="32"/>
+          <w:szCs w:val="32"/>
+          <w:cs/>
+          <w:lang w:eastAsia="ja-JP"/>
+        </w:rPr>
+        <w:t>2.1</w:t>
+      </w:r>
+      <w:r>
+        <w:rPr>
+          <w:rFonts w:ascii="TH Sarabun New" w:hAnsi="TH Sarabun New" w:cs="TH Sarabun New" w:hint="cs"/>
+          <w:sz w:val="32"/>
+          <w:szCs w:val="32"/>
+          <w:cs/>
+          <w:lang w:eastAsia="ja-JP"/>
+        </w:rPr>
+        <w:t xml:space="preserve"> </w:t>
+      </w:r>
+      <w:r>
+        <w:rPr>
+          <w:rFonts w:ascii="TH Sarabun New" w:hAnsi="TH Sarabun New" w:cs="TH Sarabun New" w:hint="cs"/>
+          <w:sz w:val="32"/>
+          <w:szCs w:val="32"/>
+          <w:cs/>
+          <w:lang w:eastAsia="ja-JP"/>
+        </w:rPr>
+        <w:t xml:space="preserve">การทำ </w:t>
+      </w:r>
+      <w:r>
+        <w:rPr>
+          <w:rFonts w:ascii="TH Sarabun New" w:hAnsi="TH Sarabun New" w:cs="TH Sarabun New" w:hint="eastAsia"/>
+          <w:sz w:val="32"/>
+          <w:szCs w:val="32"/>
+          <w:lang w:eastAsia="ja-JP"/>
+        </w:rPr>
+        <w:t>training</w:t>
+      </w:r>
+      <w:r>
+        <w:rPr>
+          <w:rFonts w:ascii="TH Sarabun New" w:hAnsi="TH Sarabun New" w:cs="TH Sarabun New" w:hint="cs"/>
+          <w:sz w:val="32"/>
+          <w:szCs w:val="32"/>
+          <w:cs/>
+          <w:lang w:eastAsia="ja-JP"/>
+        </w:rPr>
+        <w:t xml:space="preserve"> </w:t>
+      </w:r>
+      <w:r>
+        <w:rPr>
+          <w:rFonts w:ascii="TH Sarabun New" w:hAnsi="TH Sarabun New" w:cs="TH Sarabun New" w:hint="eastAsia"/>
+          <w:sz w:val="32"/>
+          <w:szCs w:val="32"/>
+          <w:lang w:eastAsia="ja-JP"/>
+        </w:rPr>
+        <w:t xml:space="preserve">model </w:t>
+      </w:r>
+      <w:r>
+        <w:rPr>
+          <w:rFonts w:ascii="TH Sarabun New" w:hAnsi="TH Sarabun New" w:cs="TH Sarabun New" w:hint="cs"/>
+          <w:sz w:val="32"/>
+          <w:szCs w:val="32"/>
+          <w:cs/>
+          <w:lang w:eastAsia="ja-JP"/>
+        </w:rPr>
+        <w:t xml:space="preserve">จะรับ </w:t>
+      </w:r>
+      <w:r>
+        <w:rPr>
+          <w:rFonts w:ascii="TH Sarabun New" w:hAnsi="TH Sarabun New" w:cs="TH Sarabun New" w:hint="eastAsia"/>
+          <w:sz w:val="32"/>
+          <w:szCs w:val="32"/>
+          <w:lang w:eastAsia="ja-JP"/>
+        </w:rPr>
+        <w:t xml:space="preserve">text </w:t>
+      </w:r>
+      <w:r>
+        <w:rPr>
+          <w:rFonts w:ascii="TH Sarabun New" w:hAnsi="TH Sarabun New" w:cs="TH Sarabun New" w:hint="cs"/>
+          <w:sz w:val="32"/>
+          <w:szCs w:val="32"/>
+          <w:cs/>
+          <w:lang w:eastAsia="ja-JP"/>
+        </w:rPr>
+        <w:t xml:space="preserve">และ </w:t>
+      </w:r>
+      <w:r>
+        <w:rPr>
+          <w:rFonts w:ascii="TH Sarabun New" w:hAnsi="TH Sarabun New" w:cs="TH Sarabun New"/>
+          <w:sz w:val="32"/>
+          <w:szCs w:val="32"/>
+          <w:lang w:eastAsia="ja-JP"/>
+        </w:rPr>
+        <w:t>tag</w:t>
+      </w:r>
+      <w:r>
+        <w:rPr>
+          <w:rFonts w:ascii="TH Sarabun New" w:hAnsi="TH Sarabun New" w:cs="TH Sarabun New"/>
+          <w:sz w:val="32"/>
+          <w:szCs w:val="32"/>
+          <w:lang w:eastAsia="ja-JP"/>
+        </w:rPr>
+        <w:t xml:space="preserve"> </w:t>
+      </w:r>
+      <w:r>
+        <w:rPr>
+          <w:rFonts w:ascii="TH Sarabun New" w:hAnsi="TH Sarabun New" w:cs="TH Sarabun New" w:hint="cs"/>
+          <w:sz w:val="32"/>
+          <w:szCs w:val="32"/>
+          <w:cs/>
+          <w:lang w:eastAsia="ja-JP"/>
+        </w:rPr>
+        <w:t xml:space="preserve">ของ </w:t>
+      </w:r>
+      <w:r>
+        <w:rPr>
+          <w:rFonts w:ascii="TH Sarabun New" w:hAnsi="TH Sarabun New" w:cs="TH Sarabun New" w:hint="eastAsia"/>
+          <w:sz w:val="32"/>
+          <w:szCs w:val="32"/>
+          <w:lang w:eastAsia="ja-JP"/>
+        </w:rPr>
+        <w:t>paragraph</w:t>
+      </w:r>
+    </w:p>
+    <w:p>
+      <w:pPr>
+        <w:ind w:left="1440"/>
+        <w:jc w:val="both"/>
+        <w:rPr>
+          <w:rFonts w:ascii="TH Sarabun New" w:hAnsi="TH Sarabun New" w:cs="TH Sarabun New"/>
+          <w:sz w:val="32"/>
+          <w:szCs w:val="32"/>
+        </w:rPr>
+      </w:pPr>
+      <w:r>
+        <w:rPr>
+          <w:rFonts w:ascii="TH Sarabun New" w:hAnsi="TH Sarabun New" w:cs="TH Sarabun New" w:hint="cs"/>
+          <w:sz w:val="32"/>
+          <w:szCs w:val="32"/>
+          <w:cs/>
+          <w:lang w:eastAsia="ja-JP"/>
+        </w:rPr>
+        <w:t xml:space="preserve">2.2 </w:t>
+      </w:r>
+      <w:r>
+        <w:rPr>
+          <w:rFonts w:ascii="TH Sarabun New" w:hAnsi="TH Sarabun New" w:cs="TH Sarabun New" w:hint="cs"/>
+          <w:sz w:val="32"/>
+          <w:szCs w:val="32"/>
+          <w:cs/>
+          <w:lang w:eastAsia="ja-JP"/>
+        </w:rPr>
+        <w:t xml:space="preserve">การทำ </w:t>
+      </w:r>
+      <w:r>
+        <w:rPr>
+          <w:rFonts w:ascii="TH Sarabun New" w:hAnsi="TH Sarabun New" w:cs="TH Sarabun New"/>
+          <w:sz w:val="32"/>
+          <w:szCs w:val="32"/>
+          <w:lang w:eastAsia="ja-JP"/>
+        </w:rPr>
+        <w:t xml:space="preserve">prediction </w:t>
       </w:r>
       <w:r>
         <w:rPr>
@@ -2432,94 +3090,17 @@
           <w:szCs w:val="32"/>
           <w:lang w:eastAsia="ja-JP"/>
         </w:rPr>
-        <w:t>P</w:t>
-      </w:r>
-      <w:r>
-        <w:rPr>
-          <w:rFonts w:ascii="TH Sarabun New" w:hAnsi="TH Sarabun New" w:cs="TH Sarabun New"/>
-          <w:sz w:val="32"/>
-          <w:szCs w:val="32"/>
-          <w:lang w:eastAsia="ja-JP"/>
-        </w:rPr>
-        <w:t xml:space="preserve">DF </w:t>
-      </w:r>
-      <w:r>
-        <w:rPr>
-          <w:rFonts w:ascii="TH Sarabun New" w:hAnsi="TH Sarabun New" w:cs="TH Sarabun New" w:hint="cs"/>
-          <w:sz w:val="32"/>
-          <w:szCs w:val="32"/>
-          <w:cs/>
-          <w:lang w:eastAsia="ja-JP"/>
-        </w:rPr>
-        <w:t>ที่รับมา</w:t>
-      </w:r>
-      <w:r>
-        <w:rPr>
-          <w:rFonts w:ascii="TH Sarabun New" w:hAnsi="TH Sarabun New" w:cs="TH Sarabun New" w:hint="cs"/>
-          <w:sz w:val="32"/>
-          <w:szCs w:val="32"/>
-          <w:cs/>
-          <w:lang w:eastAsia="ja-JP"/>
-        </w:rPr>
-        <w:t>และจะทำการ</w:t>
-      </w:r>
-      <w:r>
-        <w:rPr>
-          <w:rFonts w:ascii="TH Sarabun New" w:hAnsi="TH Sarabun New" w:cs="TH Sarabun New" w:hint="cs"/>
-          <w:sz w:val="32"/>
-          <w:szCs w:val="32"/>
-          <w:cs/>
-          <w:lang w:eastAsia="ja-JP"/>
-        </w:rPr>
-        <w:t xml:space="preserve">ดึง </w:t>
-      </w:r>
-      <w:r>
-        <w:rPr>
-          <w:rFonts w:ascii="TH Sarabun New" w:hAnsi="TH Sarabun New" w:cs="TH Sarabun New"/>
-          <w:sz w:val="32"/>
-          <w:szCs w:val="32"/>
-          <w:lang w:eastAsia="ja-JP"/>
-        </w:rPr>
-        <w:t>text</w:t>
-      </w:r>
-      <w:r>
-        <w:rPr>
-          <w:rFonts w:ascii="TH Sarabun New" w:hAnsi="TH Sarabun New" w:cs="TH Sarabun New" w:hint="cs"/>
-          <w:sz w:val="32"/>
-          <w:szCs w:val="32"/>
-          <w:cs/>
-          <w:lang w:eastAsia="ja-JP"/>
-        </w:rPr>
-        <w:t xml:space="preserve"> ภาษาไทยใน</w:t>
-      </w:r>
-      <w:r>
-        <w:rPr>
-          <w:rFonts w:ascii="TH Sarabun New" w:hAnsi="TH Sarabun New" w:cs="TH Sarabun New"/>
-          <w:sz w:val="32"/>
-          <w:szCs w:val="32"/>
-          <w:lang w:eastAsia="ja-JP"/>
-        </w:rPr>
-        <w:t xml:space="preserve"> PDF </w:t>
-      </w:r>
-      <w:r>
-        <w:rPr>
-          <w:rFonts w:ascii="TH Sarabun New" w:hAnsi="TH Sarabun New" w:cs="TH Sarabun New" w:hint="cs"/>
-          <w:sz w:val="32"/>
-          <w:szCs w:val="32"/>
-          <w:cs/>
-          <w:lang w:eastAsia="ja-JP"/>
-        </w:rPr>
-        <w:t>ออกมา</w:t>
-      </w:r>
-      <w:r>
-        <w:rPr>
-          <w:rFonts w:ascii="TH Sarabun New" w:hAnsi="TH Sarabun New" w:cs="TH Sarabun New" w:hint="cs"/>
-          <w:sz w:val="32"/>
-          <w:szCs w:val="32"/>
-          <w:cs/>
-          <w:lang w:eastAsia="ja-JP"/>
-        </w:rPr>
-        <w:t xml:space="preserve">จาก </w:t>
+        <w:t xml:space="preserve">model </w:t>
+      </w:r>
+      <w:r>
+        <w:rPr>
+          <w:rFonts w:ascii="TH Sarabun New" w:hAnsi="TH Sarabun New" w:cs="TH Sarabun New" w:hint="cs"/>
+          <w:sz w:val="32"/>
+          <w:szCs w:val="32"/>
+          <w:cs/>
+          <w:lang w:eastAsia="ja-JP"/>
+        </w:rPr>
+        <w:t xml:space="preserve">โดยจะรับ </w:t>
       </w:r>
       <w:r>
         <w:rPr>
@@ -2528,55 +3109,17 @@
           <w:szCs w:val="32"/>
           <w:lang w:eastAsia="ja-JP"/>
         </w:rPr>
-        <w:t>p</w:t>
-      </w:r>
-      <w:r>
-        <w:rPr>
-          <w:rFonts w:ascii="TH Sarabun New" w:hAnsi="TH Sarabun New" w:cs="TH Sarabun New"/>
-          <w:sz w:val="32"/>
-          <w:szCs w:val="32"/>
-          <w:lang w:eastAsia="ja-JP"/>
-        </w:rPr>
-        <w:t xml:space="preserve">aragraph </w:t>
-      </w:r>
-      <w:r>
-        <w:rPr>
-          <w:rFonts w:ascii="TH Sarabun New" w:hAnsi="TH Sarabun New" w:cs="TH Sarabun New" w:hint="cs"/>
-          <w:sz w:val="32"/>
-          <w:szCs w:val="32"/>
-          <w:cs/>
-          <w:lang w:eastAsia="ja-JP"/>
-        </w:rPr>
-        <w:t>เหล่านั้น</w:t>
-      </w:r>
-      <w:r>
-        <w:rPr>
-          <w:rFonts w:ascii="TH Sarabun New" w:hAnsi="TH Sarabun New" w:cs="TH Sarabun New" w:hint="cs"/>
-          <w:sz w:val="32"/>
-          <w:szCs w:val="32"/>
-          <w:cs/>
-          <w:lang w:eastAsia="ja-JP"/>
-        </w:rPr>
-        <w:t>ออกมา</w:t>
-      </w:r>
-      <w:r>
-        <w:rPr>
-          <w:rFonts w:ascii="TH Sarabun New" w:hAnsi="TH Sarabun New" w:cs="TH Sarabun New" w:hint="cs"/>
-          <w:sz w:val="32"/>
-          <w:szCs w:val="32"/>
-          <w:cs/>
-          <w:lang w:eastAsia="ja-JP"/>
-        </w:rPr>
-        <w:t xml:space="preserve">เพื่อทำการ </w:t>
-      </w:r>
-      <w:r>
-        <w:rPr>
-          <w:rFonts w:ascii="TH Sarabun New" w:hAnsi="TH Sarabun New" w:cs="TH Sarabun New"/>
-          <w:sz w:val="32"/>
-          <w:szCs w:val="32"/>
-          <w:lang w:eastAsia="ja-JP"/>
-        </w:rPr>
-        <w:t>T</w:t>
+        <w:t xml:space="preserve">text </w:t>
+      </w:r>
+      <w:r>
+        <w:rPr>
+          <w:rFonts w:ascii="TH Sarabun New" w:hAnsi="TH Sarabun New" w:cs="TH Sarabun New" w:hint="cs"/>
+          <w:sz w:val="32"/>
+          <w:szCs w:val="32"/>
+          <w:cs/>
+          <w:lang w:eastAsia="ja-JP"/>
+        </w:rPr>
+        <w:t xml:space="preserve">เป็น </w:t>
       </w:r>
       <w:r>
         <w:rPr>
@@ -2585,64 +3128,55 @@
           <w:szCs w:val="32"/>
           <w:lang w:eastAsia="ja-JP"/>
         </w:rPr>
-        <w:t>ext</w:t>
-      </w:r>
-      <w:r>
-        <w:rPr>
-          <w:rFonts w:ascii="TH Sarabun New" w:hAnsi="TH Sarabun New" w:cs="TH Sarabun New"/>
-          <w:sz w:val="32"/>
-          <w:szCs w:val="32"/>
-          <w:lang w:eastAsia="ja-JP"/>
-        </w:rPr>
-        <w:t xml:space="preserve"> processing</w:t>
-      </w:r>
-      <w:r>
-        <w:rPr>
-          <w:rFonts w:ascii="TH Sarabun New" w:hAnsi="TH Sarabun New" w:cs="TH Sarabun New"/>
-          <w:sz w:val="32"/>
-          <w:szCs w:val="32"/>
-          <w:lang w:eastAsia="ja-JP"/>
+        <w:t xml:space="preserve">paragraph </w:t>
+      </w:r>
+      <w:r>
+        <w:rPr>
+          <w:rFonts w:ascii="TH Sarabun New" w:hAnsi="TH Sarabun New" w:cs="TH Sarabun New" w:hint="cs"/>
+          <w:sz w:val="32"/>
+          <w:szCs w:val="32"/>
+          <w:cs/>
+          <w:lang w:eastAsia="ja-JP"/>
+        </w:rPr>
+        <w:t xml:space="preserve">และแสดง </w:t>
+      </w:r>
+      <w:r>
+        <w:rPr>
+          <w:rFonts w:ascii="TH Sarabun New" w:hAnsi="TH Sarabun New" w:cs="TH Sarabun New" w:hint="eastAsia"/>
+          <w:sz w:val="32"/>
+          <w:szCs w:val="32"/>
+          <w:lang w:eastAsia="ja-JP"/>
+        </w:rPr>
+        <w:t xml:space="preserve">tag </w:t>
+      </w:r>
+      <w:r>
+        <w:rPr>
+          <w:rFonts w:ascii="TH Sarabun New" w:hAnsi="TH Sarabun New" w:cs="TH Sarabun New" w:hint="cs"/>
+          <w:sz w:val="32"/>
+          <w:szCs w:val="32"/>
+          <w:cs/>
+          <w:lang w:eastAsia="ja-JP"/>
+        </w:rPr>
+        <w:t>เป็นผลลัพธ์และทำการเก็บลงใน</w:t>
+      </w:r>
+      <w:r>
+        <w:rPr>
+          <w:rFonts w:ascii="TH Sarabun New" w:hAnsi="TH Sarabun New" w:cs="TH Sarabun New"/>
+          <w:sz w:val="32"/>
+          <w:szCs w:val="32"/>
+          <w:lang w:eastAsia="ja-JP"/>
+        </w:rPr>
+        <w:t xml:space="preserve"> Database</w:t>
+      </w:r>
+      <w:r>
+        <w:rPr>
+          <w:rFonts w:ascii="TH Sarabun New" w:hAnsi="TH Sarabun New" w:cs="TH Sarabun New" w:hint="cs"/>
+          <w:sz w:val="32"/>
+          <w:szCs w:val="32"/>
+          <w:cs/>
         </w:rPr>
         <w:t xml:space="preserve"> </w:t>
       </w:r>
-      <w:r>
-        <w:rPr>
-          <w:rFonts w:ascii="TH Sarabun New" w:hAnsi="TH Sarabun New" w:cs="TH Sarabun New" w:hint="cs"/>
-          <w:sz w:val="32"/>
-          <w:szCs w:val="32"/>
-          <w:cs/>
-          <w:lang w:eastAsia="ja-JP"/>
-        </w:rPr>
-        <w:t xml:space="preserve">ต่อ เพื่อให้ได้ผลลัพธ์สุดท้ายเป็น </w:t>
-      </w:r>
-      <w:r>
-        <w:rPr>
-          <w:rFonts w:ascii="TH Sarabun New" w:hAnsi="TH Sarabun New" w:cs="TH Sarabun New" w:hint="eastAsia"/>
-          <w:sz w:val="32"/>
-          <w:szCs w:val="32"/>
-          <w:lang w:eastAsia="ja-JP"/>
-        </w:rPr>
-        <w:t xml:space="preserve">word </w:t>
-      </w:r>
-      <w:r>
-        <w:rPr>
-          <w:rFonts w:ascii="TH Sarabun New" w:hAnsi="TH Sarabun New" w:cs="TH Sarabun New" w:hint="cs"/>
-          <w:sz w:val="32"/>
-          <w:szCs w:val="32"/>
-          <w:cs/>
-          <w:lang w:eastAsia="ja-JP"/>
-        </w:rPr>
-        <w:t xml:space="preserve">ที่สำคัญต่างๆ สำหรับนำไปใช้ในการทำ </w:t>
-      </w:r>
-      <w:r>
-        <w:rPr>
-          <w:rFonts w:ascii="TH Sarabun New" w:hAnsi="TH Sarabun New" w:cs="TH Sarabun New" w:hint="eastAsia"/>
-          <w:sz w:val="32"/>
-          <w:szCs w:val="32"/>
-          <w:lang w:eastAsia="ja-JP"/>
-        </w:rPr>
-        <w:t>Machine Learning</w:t>
-      </w:r>
     </w:p>
     <w:p>
       <w:pPr>
@@ -2650,485 +3184,6 @@
         <w:jc w:val="both"/>
         <w:rPr>
           <w:rFonts w:ascii="TH Sarabun New" w:hAnsi="TH Sarabun New" w:cs="TH Sarabun New"/>
-          <w:sz w:val="32"/>
-          <w:szCs w:val="32"/>
-          <w:lang w:eastAsia="ja-JP"/>
-        </w:rPr>
-      </w:pPr>
-      <w:r>
-        <w:rPr>
-          <w:rFonts w:ascii="TH Sarabun New" w:hAnsi="TH Sarabun New" w:cs="TH Sarabun New"/>
-          <w:sz w:val="32"/>
-          <w:szCs w:val="32"/>
-        </w:rPr>
-        <w:t xml:space="preserve">2. </w:t>
-      </w:r>
-      <w:r>
-        <w:rPr>
-          <w:rFonts w:ascii="TH Sarabun New" w:hAnsi="TH Sarabun New" w:cs="TH Sarabun New" w:hint="cs"/>
-          <w:sz w:val="32"/>
-          <w:szCs w:val="32"/>
-          <w:cs/>
-        </w:rPr>
-        <w:t>ทำการ</w:t>
-      </w:r>
-      <w:r>
-        <w:rPr>
-          <w:rFonts w:ascii="TH Sarabun New" w:hAnsi="TH Sarabun New" w:cs="TH Sarabun New" w:hint="cs"/>
-          <w:sz w:val="32"/>
-          <w:szCs w:val="32"/>
-          <w:cs/>
-        </w:rPr>
-        <w:t>ศึกษาและ</w:t>
-      </w:r>
-      <w:r>
-        <w:rPr>
-          <w:rFonts w:ascii="TH Sarabun New" w:hAnsi="TH Sarabun New" w:cs="TH Sarabun New" w:hint="cs"/>
-          <w:sz w:val="32"/>
-          <w:szCs w:val="32"/>
-          <w:cs/>
-        </w:rPr>
-        <w:t xml:space="preserve">พัฒนา </w:t>
-      </w:r>
-      <w:r>
-        <w:rPr>
-          <w:rFonts w:ascii="TH Sarabun New" w:hAnsi="TH Sarabun New" w:cs="TH Sarabun New"/>
-          <w:sz w:val="32"/>
-          <w:szCs w:val="32"/>
-        </w:rPr>
-        <w:t xml:space="preserve">machine learning model </w:t>
-      </w:r>
-      <w:r>
-        <w:rPr>
-          <w:rFonts w:ascii="TH Sarabun New" w:hAnsi="TH Sarabun New" w:cs="TH Sarabun New" w:hint="cs"/>
-          <w:sz w:val="32"/>
-          <w:szCs w:val="32"/>
-          <w:cs/>
-        </w:rPr>
-        <w:t>ที่สามารถรับข้อมูล</w:t>
-      </w:r>
-      <w:r>
-        <w:rPr>
-          <w:rFonts w:ascii="TH Sarabun New" w:hAnsi="TH Sarabun New" w:cs="TH Sarabun New" w:hint="eastAsia"/>
-          <w:sz w:val="32"/>
-          <w:szCs w:val="32"/>
-          <w:lang w:eastAsia="ja-JP"/>
-        </w:rPr>
-        <w:t xml:space="preserve"> </w:t>
-      </w:r>
-      <w:r>
-        <w:rPr>
-          <w:rFonts w:ascii="TH Sarabun New" w:hAnsi="TH Sarabun New" w:cs="TH Sarabun New"/>
-          <w:sz w:val="32"/>
-          <w:szCs w:val="32"/>
-          <w:lang w:eastAsia="ja-JP"/>
-        </w:rPr>
-        <w:t xml:space="preserve">text file </w:t>
-      </w:r>
-      <w:r>
-        <w:rPr>
-          <w:rFonts w:ascii="TH Sarabun New" w:hAnsi="TH Sarabun New" w:cs="TH Sarabun New" w:hint="cs"/>
-          <w:sz w:val="32"/>
-          <w:szCs w:val="32"/>
-          <w:cs/>
-          <w:lang w:eastAsia="ja-JP"/>
-        </w:rPr>
-        <w:t>ภาษาไทย</w:t>
-      </w:r>
-      <w:r>
-        <w:rPr>
-          <w:rFonts w:ascii="TH Sarabun New" w:hAnsi="TH Sarabun New" w:cs="TH Sarabun New" w:hint="cs"/>
-          <w:sz w:val="32"/>
-          <w:szCs w:val="32"/>
-          <w:cs/>
-          <w:lang w:eastAsia="ja-JP"/>
-        </w:rPr>
-        <w:t>ที่ได้จากขั้นตอนที่ 1</w:t>
-      </w:r>
-      <w:r>
-        <w:rPr>
-          <w:rFonts w:ascii="TH Sarabun New" w:hAnsi="TH Sarabun New" w:cs="TH Sarabun New" w:hint="cs"/>
-          <w:sz w:val="32"/>
-          <w:szCs w:val="32"/>
-          <w:cs/>
-          <w:lang w:eastAsia="ja-JP"/>
-        </w:rPr>
-        <w:t xml:space="preserve"> </w:t>
-      </w:r>
-      <w:r>
-        <w:rPr>
-          <w:rFonts w:ascii="TH Sarabun New" w:hAnsi="TH Sarabun New" w:cs="TH Sarabun New" w:hint="cs"/>
-          <w:sz w:val="32"/>
-          <w:szCs w:val="32"/>
-          <w:cs/>
-          <w:lang w:eastAsia="ja-JP"/>
-        </w:rPr>
-        <w:t>โดยวิธีการ</w:t>
-      </w:r>
-      <w:r>
-        <w:rPr>
-          <w:rFonts w:ascii="TH Sarabun New" w:hAnsi="TH Sarabun New" w:cs="TH Sarabun New"/>
-          <w:sz w:val="32"/>
-          <w:szCs w:val="32"/>
-          <w:lang w:eastAsia="ja-JP"/>
-        </w:rPr>
-        <w:t xml:space="preserve"> </w:t>
-      </w:r>
-      <w:r>
-        <w:rPr>
-          <w:rFonts w:ascii="TH Sarabun New" w:hAnsi="TH Sarabun New" w:cs="TH Sarabun New"/>
-          <w:sz w:val="32"/>
-          <w:szCs w:val="32"/>
-          <w:lang w:eastAsia="ja-JP"/>
-        </w:rPr>
-        <w:t>supervised classification</w:t>
-      </w:r>
-      <w:r>
-        <w:rPr>
-          <w:rFonts w:ascii="TH Sarabun New" w:hAnsi="TH Sarabun New" w:cs="TH Sarabun New" w:hint="cs"/>
-          <w:sz w:val="32"/>
-          <w:szCs w:val="32"/>
-          <w:cs/>
-          <w:lang w:eastAsia="ja-JP"/>
-        </w:rPr>
-        <w:t xml:space="preserve"> ซึ่ง</w:t>
-      </w:r>
-      <w:r>
-        <w:rPr>
-          <w:rFonts w:ascii="TH Sarabun New" w:hAnsi="TH Sarabun New" w:cs="TH Sarabun New" w:hint="cs"/>
-          <w:sz w:val="32"/>
-          <w:szCs w:val="32"/>
-          <w:cs/>
-          <w:lang w:eastAsia="ja-JP"/>
-        </w:rPr>
-        <w:t xml:space="preserve">จะแบ่งเป็น </w:t>
-      </w:r>
-      <w:r>
-        <w:rPr>
-          <w:rFonts w:ascii="TH Sarabun New" w:hAnsi="TH Sarabun New" w:cs="TH Sarabun New"/>
-          <w:sz w:val="32"/>
-          <w:szCs w:val="32"/>
-          <w:lang w:eastAsia="ja-JP"/>
-        </w:rPr>
-        <w:t>2</w:t>
-      </w:r>
-      <w:r>
-        <w:rPr>
-          <w:rFonts w:ascii="TH Sarabun New" w:hAnsi="TH Sarabun New" w:cs="TH Sarabun New" w:hint="cs"/>
-          <w:sz w:val="32"/>
-          <w:szCs w:val="32"/>
-          <w:cs/>
-          <w:lang w:eastAsia="ja-JP"/>
-        </w:rPr>
-        <w:t xml:space="preserve"> ขั้นตอนคือ</w:t>
-      </w:r>
-      <w:r>
-        <w:rPr>
-          <w:rFonts w:ascii="TH Sarabun New" w:hAnsi="TH Sarabun New" w:cs="TH Sarabun New"/>
-          <w:sz w:val="32"/>
-          <w:szCs w:val="32"/>
-          <w:cs/>
-          <w:lang w:eastAsia="ja-JP"/>
-        </w:rPr>
-        <w:t xml:space="preserve"> </w:t>
-      </w:r>
-    </w:p>
-    <w:p>
-      <w:pPr>
-        <w:ind w:left="720" w:firstLine="720"/>
-        <w:jc w:val="both"/>
-        <w:rPr>
-          <w:rFonts w:ascii="TH Sarabun New" w:hAnsi="TH Sarabun New" w:cs="TH Sarabun New" w:hint="cs"/>
-          <w:sz w:val="32"/>
-          <w:szCs w:val="32"/>
-          <w:lang w:eastAsia="ja-JP"/>
-        </w:rPr>
-      </w:pPr>
-      <w:r>
-        <w:rPr>
-          <w:rFonts w:ascii="TH Sarabun New" w:hAnsi="TH Sarabun New" w:cs="TH Sarabun New"/>
-          <w:sz w:val="32"/>
-          <w:szCs w:val="32"/>
-          <w:cs/>
-          <w:lang w:eastAsia="ja-JP"/>
-        </w:rPr>
-        <w:t>2.1</w:t>
-      </w:r>
-      <w:r>
-        <w:rPr>
-          <w:rFonts w:ascii="TH Sarabun New" w:hAnsi="TH Sarabun New" w:cs="TH Sarabun New" w:hint="cs"/>
-          <w:sz w:val="32"/>
-          <w:szCs w:val="32"/>
-          <w:cs/>
-          <w:lang w:eastAsia="ja-JP"/>
-        </w:rPr>
-        <w:t xml:space="preserve"> </w:t>
-      </w:r>
-      <w:r>
-        <w:rPr>
-          <w:rFonts w:ascii="TH Sarabun New" w:hAnsi="TH Sarabun New" w:cs="TH Sarabun New" w:hint="cs"/>
-          <w:sz w:val="32"/>
-          <w:szCs w:val="32"/>
-          <w:cs/>
-          <w:lang w:eastAsia="ja-JP"/>
-        </w:rPr>
-        <w:t xml:space="preserve">การทำ </w:t>
-      </w:r>
-      <w:r>
-        <w:rPr>
-          <w:rFonts w:ascii="TH Sarabun New" w:hAnsi="TH Sarabun New" w:cs="TH Sarabun New" w:hint="eastAsia"/>
-          <w:sz w:val="32"/>
-          <w:szCs w:val="32"/>
-          <w:lang w:eastAsia="ja-JP"/>
-        </w:rPr>
-        <w:t>training</w:t>
-      </w:r>
-      <w:r>
-        <w:rPr>
-          <w:rFonts w:ascii="TH Sarabun New" w:hAnsi="TH Sarabun New" w:cs="TH Sarabun New" w:hint="cs"/>
-          <w:sz w:val="32"/>
-          <w:szCs w:val="32"/>
-          <w:cs/>
-          <w:lang w:eastAsia="ja-JP"/>
-        </w:rPr>
-        <w:t xml:space="preserve"> </w:t>
-      </w:r>
-      <w:r>
-        <w:rPr>
-          <w:rFonts w:ascii="TH Sarabun New" w:hAnsi="TH Sarabun New" w:cs="TH Sarabun New" w:hint="eastAsia"/>
-          <w:sz w:val="32"/>
-          <w:szCs w:val="32"/>
-          <w:lang w:eastAsia="ja-JP"/>
-        </w:rPr>
-        <w:t xml:space="preserve">model </w:t>
-      </w:r>
-      <w:r>
-        <w:rPr>
-          <w:rFonts w:ascii="TH Sarabun New" w:hAnsi="TH Sarabun New" w:cs="TH Sarabun New" w:hint="cs"/>
-          <w:sz w:val="32"/>
-          <w:szCs w:val="32"/>
-          <w:cs/>
-          <w:lang w:eastAsia="ja-JP"/>
-        </w:rPr>
-        <w:t xml:space="preserve">จะรับ </w:t>
-      </w:r>
-      <w:r>
-        <w:rPr>
-          <w:rFonts w:ascii="TH Sarabun New" w:hAnsi="TH Sarabun New" w:cs="TH Sarabun New" w:hint="eastAsia"/>
-          <w:sz w:val="32"/>
-          <w:szCs w:val="32"/>
-          <w:lang w:eastAsia="ja-JP"/>
-        </w:rPr>
-        <w:t xml:space="preserve">text </w:t>
-      </w:r>
-      <w:r>
-        <w:rPr>
-          <w:rFonts w:ascii="TH Sarabun New" w:hAnsi="TH Sarabun New" w:cs="TH Sarabun New" w:hint="cs"/>
-          <w:sz w:val="32"/>
-          <w:szCs w:val="32"/>
-          <w:cs/>
-          <w:lang w:eastAsia="ja-JP"/>
-        </w:rPr>
-        <w:t xml:space="preserve">และ </w:t>
-      </w:r>
-      <w:r>
-        <w:rPr>
-          <w:rFonts w:ascii="TH Sarabun New" w:hAnsi="TH Sarabun New" w:cs="TH Sarabun New"/>
-          <w:sz w:val="32"/>
-          <w:szCs w:val="32"/>
-          <w:lang w:eastAsia="ja-JP"/>
-        </w:rPr>
-        <w:t>tag</w:t>
-      </w:r>
-      <w:r>
-        <w:rPr>
-          <w:rFonts w:ascii="TH Sarabun New" w:hAnsi="TH Sarabun New" w:cs="TH Sarabun New"/>
-          <w:sz w:val="32"/>
-          <w:szCs w:val="32"/>
-          <w:lang w:eastAsia="ja-JP"/>
-        </w:rPr>
-        <w:t xml:space="preserve"> </w:t>
-      </w:r>
-      <w:r>
-        <w:rPr>
-          <w:rFonts w:ascii="TH Sarabun New" w:hAnsi="TH Sarabun New" w:cs="TH Sarabun New" w:hint="cs"/>
-          <w:sz w:val="32"/>
-          <w:szCs w:val="32"/>
-          <w:cs/>
-          <w:lang w:eastAsia="ja-JP"/>
-        </w:rPr>
-        <w:t xml:space="preserve">ของ </w:t>
-      </w:r>
-      <w:r>
-        <w:rPr>
-          <w:rFonts w:ascii="TH Sarabun New" w:hAnsi="TH Sarabun New" w:cs="TH Sarabun New" w:hint="eastAsia"/>
-          <w:sz w:val="32"/>
-          <w:szCs w:val="32"/>
-          <w:lang w:eastAsia="ja-JP"/>
-        </w:rPr>
-        <w:t>paragraph</w:t>
-      </w:r>
-    </w:p>
-    <w:p>
-      <w:pPr>
-        <w:ind w:left="1440"/>
-        <w:jc w:val="both"/>
-        <w:rPr>
-          <w:rFonts w:ascii="TH Sarabun New" w:hAnsi="TH Sarabun New" w:cs="TH Sarabun New"/>
-          <w:sz w:val="32"/>
-          <w:szCs w:val="32"/>
-        </w:rPr>
-      </w:pPr>
-      <w:r>
-        <w:rPr>
-          <w:rFonts w:ascii="TH Sarabun New" w:hAnsi="TH Sarabun New" w:cs="TH Sarabun New" w:hint="cs"/>
-          <w:sz w:val="32"/>
-          <w:szCs w:val="32"/>
-          <w:cs/>
-          <w:lang w:eastAsia="ja-JP"/>
-        </w:rPr>
-        <w:t xml:space="preserve">2.2 </w:t>
-      </w:r>
-      <w:r>
-        <w:rPr>
-          <w:rFonts w:ascii="TH Sarabun New" w:hAnsi="TH Sarabun New" w:cs="TH Sarabun New" w:hint="cs"/>
-          <w:sz w:val="32"/>
-          <w:szCs w:val="32"/>
-          <w:cs/>
-          <w:lang w:eastAsia="ja-JP"/>
-        </w:rPr>
-        <w:t xml:space="preserve">การทำ </w:t>
-      </w:r>
-      <w:r>
-        <w:rPr>
-          <w:rFonts w:ascii="TH Sarabun New" w:hAnsi="TH Sarabun New" w:cs="TH Sarabun New"/>
-          <w:sz w:val="32"/>
-          <w:szCs w:val="32"/>
-          <w:lang w:eastAsia="ja-JP"/>
-        </w:rPr>
-        <w:t xml:space="preserve">prediction </w:t>
-      </w:r>
-      <w:r>
-        <w:rPr>
-          <w:rFonts w:ascii="TH Sarabun New" w:hAnsi="TH Sarabun New" w:cs="TH Sarabun New" w:hint="cs"/>
-          <w:sz w:val="32"/>
-          <w:szCs w:val="32"/>
-          <w:cs/>
-          <w:lang w:eastAsia="ja-JP"/>
-        </w:rPr>
-        <w:t xml:space="preserve">จาก </w:t>
-      </w:r>
-      <w:r>
-        <w:rPr>
-          <w:rFonts w:ascii="TH Sarabun New" w:hAnsi="TH Sarabun New" w:cs="TH Sarabun New" w:hint="eastAsia"/>
-          <w:sz w:val="32"/>
-          <w:szCs w:val="32"/>
-          <w:lang w:eastAsia="ja-JP"/>
-        </w:rPr>
-        <w:t xml:space="preserve">model </w:t>
-      </w:r>
-      <w:r>
-        <w:rPr>
-          <w:rFonts w:ascii="TH Sarabun New" w:hAnsi="TH Sarabun New" w:cs="TH Sarabun New" w:hint="cs"/>
-          <w:sz w:val="32"/>
-          <w:szCs w:val="32"/>
-          <w:cs/>
-          <w:lang w:eastAsia="ja-JP"/>
-        </w:rPr>
-        <w:t xml:space="preserve">โดยจะรับ </w:t>
-      </w:r>
-      <w:r>
-        <w:rPr>
-          <w:rFonts w:ascii="TH Sarabun New" w:hAnsi="TH Sarabun New" w:cs="TH Sarabun New" w:hint="eastAsia"/>
-          <w:sz w:val="32"/>
-          <w:szCs w:val="32"/>
-          <w:lang w:eastAsia="ja-JP"/>
-        </w:rPr>
-        <w:t xml:space="preserve">text </w:t>
-      </w:r>
-      <w:r>
-        <w:rPr>
-          <w:rFonts w:ascii="TH Sarabun New" w:hAnsi="TH Sarabun New" w:cs="TH Sarabun New" w:hint="cs"/>
-          <w:sz w:val="32"/>
-          <w:szCs w:val="32"/>
-          <w:cs/>
-          <w:lang w:eastAsia="ja-JP"/>
-        </w:rPr>
-        <w:t xml:space="preserve">เป็น </w:t>
-      </w:r>
-      <w:r>
-        <w:rPr>
-          <w:rFonts w:ascii="TH Sarabun New" w:hAnsi="TH Sarabun New" w:cs="TH Sarabun New" w:hint="eastAsia"/>
-          <w:sz w:val="32"/>
-          <w:szCs w:val="32"/>
-          <w:lang w:eastAsia="ja-JP"/>
-        </w:rPr>
-        <w:t xml:space="preserve">paragraph </w:t>
-      </w:r>
-      <w:r>
-        <w:rPr>
-          <w:rFonts w:ascii="TH Sarabun New" w:hAnsi="TH Sarabun New" w:cs="TH Sarabun New" w:hint="cs"/>
-          <w:sz w:val="32"/>
-          <w:szCs w:val="32"/>
-          <w:cs/>
-          <w:lang w:eastAsia="ja-JP"/>
-        </w:rPr>
-        <w:t xml:space="preserve">และแสดง </w:t>
-      </w:r>
-      <w:r>
-        <w:rPr>
-          <w:rFonts w:ascii="TH Sarabun New" w:hAnsi="TH Sarabun New" w:cs="TH Sarabun New" w:hint="eastAsia"/>
-          <w:sz w:val="32"/>
-          <w:szCs w:val="32"/>
-          <w:lang w:eastAsia="ja-JP"/>
-        </w:rPr>
-        <w:t xml:space="preserve">tag </w:t>
-      </w:r>
-      <w:r>
-        <w:rPr>
-          <w:rFonts w:ascii="TH Sarabun New" w:hAnsi="TH Sarabun New" w:cs="TH Sarabun New" w:hint="cs"/>
-          <w:sz w:val="32"/>
-          <w:szCs w:val="32"/>
-          <w:cs/>
-          <w:lang w:eastAsia="ja-JP"/>
-        </w:rPr>
-        <w:t>เป็นผลลัพธ์</w:t>
-      </w:r>
-      <w:r>
-        <w:rPr>
-          <w:rFonts w:ascii="TH Sarabun New" w:hAnsi="TH Sarabun New" w:cs="TH Sarabun New" w:hint="cs"/>
-          <w:sz w:val="32"/>
-          <w:szCs w:val="32"/>
-          <w:cs/>
-          <w:lang w:eastAsia="ja-JP"/>
-        </w:rPr>
-        <w:t>และทำการเก็บลงใน</w:t>
-      </w:r>
-      <w:r>
-        <w:rPr>
-          <w:rFonts w:ascii="TH Sarabun New" w:hAnsi="TH Sarabun New" w:cs="TH Sarabun New"/>
-          <w:sz w:val="32"/>
-          <w:szCs w:val="32"/>
-          <w:lang w:eastAsia="ja-JP"/>
-        </w:rPr>
-        <w:t xml:space="preserve"> Database</w:t>
-      </w:r>
-      <w:r>
-        <w:rPr>
-          <w:rFonts w:ascii="TH Sarabun New" w:hAnsi="TH Sarabun New" w:cs="TH Sarabun New" w:hint="cs"/>
-          <w:sz w:val="32"/>
-          <w:szCs w:val="32"/>
-          <w:cs/>
-        </w:rPr>
-        <w:t xml:space="preserve"> </w:t>
-      </w:r>
-    </w:p>
-    <w:p>
-      <w:pPr>
-        <w:ind w:firstLine="720"/>
-        <w:jc w:val="both"/>
-        <w:rPr>
-          <w:rFonts w:ascii="TH Sarabun New" w:hAnsi="TH Sarabun New" w:cs="TH Sarabun New" w:hint="cs"/>
           <w:sz w:val="32"/>
           <w:szCs w:val="32"/>
           <w:lang w:eastAsia="ja-JP"/>
@@ -3936,7 +3991,6 @@
           <w:noProof/>
           <w:sz w:val="32"/>
           <w:szCs w:val="32"/>
-          <w:lang w:eastAsia="ja-JP"/>
         </w:rPr>
         <w:drawing>
           <wp:anchor distT="0" distB="0" distL="114300" distR="114300" simplePos="0" relativeHeight="251658240" behindDoc="0" locked="0" layoutInCell="1" allowOverlap="1" wp14:anchorId="4B03C6D9" wp14:editId="6AF06313">
@@ -4059,7 +4113,7 @@
       <w:pPr>
         <w:jc w:val="both"/>
         <w:rPr>
-          <w:rFonts w:ascii="TH Sarabun New" w:hAnsi="TH Sarabun New" w:cs="TH Sarabun New" w:hint="cs"/>
+          <w:rFonts w:ascii="TH Sarabun New" w:hAnsi="TH Sarabun New" w:cs="TH Sarabun New"/>
           <w:sz w:val="32"/>
           <w:szCs w:val="32"/>
         </w:rPr>
@@ -4837,7 +4891,27 @@
           <w:szCs w:val="32"/>
           <w:lang w:eastAsia="ja-JP"/>
         </w:rPr>
-        <w:t>ne-vs-Rest</w:t>
+        <w:t>ne-</w:t>
+      </w:r>
+      <w:proofErr w:type="spellStart"/>
+      <w:r>
+        <w:rPr>
+          <w:rFonts w:ascii="TH Sarabun New" w:hAnsi="TH Sarabun New" w:cs="TH Sarabun New"/>
+          <w:sz w:val="32"/>
+          <w:szCs w:val="32"/>
+          <w:lang w:eastAsia="ja-JP"/>
+        </w:rPr>
+        <w:t>vs</w:t>
+      </w:r>
+      <w:proofErr w:type="spellEnd"/>
+      <w:r>
+        <w:rPr>
+          <w:rFonts w:ascii="TH Sarabun New" w:hAnsi="TH Sarabun New" w:cs="TH Sarabun New"/>
+          <w:sz w:val="32"/>
+          <w:szCs w:val="32"/>
+          <w:lang w:eastAsia="ja-JP"/>
+        </w:rPr>
+        <w:t>-Rest</w:t>
       </w:r>
       <w:r>
         <w:rPr>
@@ -4954,13 +5028,23 @@
           <w:szCs w:val="32"/>
         </w:rPr>
       </w:pPr>
-      <w:r>
-        <w:rPr>
-          <w:rFonts w:ascii="TH Sarabun New" w:hAnsi="TH Sarabun New" w:cs="TH Sarabun New"/>
-          <w:sz w:val="32"/>
-          <w:szCs w:val="32"/>
-        </w:rPr>
-        <w:t xml:space="preserve">Hadoop Distributed File System (HDFS) </w:t>
+      <w:proofErr w:type="spellStart"/>
+      <w:r>
+        <w:rPr>
+          <w:rFonts w:ascii="TH Sarabun New" w:hAnsi="TH Sarabun New" w:cs="TH Sarabun New"/>
+          <w:sz w:val="32"/>
+          <w:szCs w:val="32"/>
+        </w:rPr>
+        <w:t>Hadoop</w:t>
+      </w:r>
+      <w:proofErr w:type="spellEnd"/>
+      <w:r>
+        <w:rPr>
+          <w:rFonts w:ascii="TH Sarabun New" w:hAnsi="TH Sarabun New" w:cs="TH Sarabun New"/>
+          <w:sz w:val="32"/>
+          <w:szCs w:val="32"/>
+        </w:rPr>
+        <w:t xml:space="preserve"> Distributed File System (HDFS) </w:t>
       </w:r>
       <w:r>
         <w:rPr>
@@ -5311,13 +5395,23 @@
         </w:rPr>
         <w:t xml:space="preserve">เลือกใช้ </w:t>
       </w:r>
-      <w:r>
-        <w:rPr>
-          <w:rFonts w:ascii="TH Sarabun New" w:hAnsi="TH Sarabun New" w:cs="TH Sarabun New"/>
-          <w:sz w:val="32"/>
-          <w:szCs w:val="32"/>
-        </w:rPr>
-        <w:t xml:space="preserve">PDFMiner </w:t>
+      <w:proofErr w:type="spellStart"/>
+      <w:r>
+        <w:rPr>
+          <w:rFonts w:ascii="TH Sarabun New" w:hAnsi="TH Sarabun New" w:cs="TH Sarabun New"/>
+          <w:sz w:val="32"/>
+          <w:szCs w:val="32"/>
+        </w:rPr>
+        <w:t>PDFMiner</w:t>
+      </w:r>
+      <w:proofErr w:type="spellEnd"/>
+      <w:r>
+        <w:rPr>
+          <w:rFonts w:ascii="TH Sarabun New" w:hAnsi="TH Sarabun New" w:cs="TH Sarabun New"/>
+          <w:sz w:val="32"/>
+          <w:szCs w:val="32"/>
+        </w:rPr>
+        <w:t xml:space="preserve"> </w:t>
       </w:r>
       <w:r>
         <w:rPr>
@@ -5328,13 +5422,23 @@
         </w:rPr>
         <w:t xml:space="preserve">ซึ่ง </w:t>
       </w:r>
-      <w:r>
-        <w:rPr>
-          <w:rFonts w:ascii="TH Sarabun New" w:hAnsi="TH Sarabun New" w:cs="TH Sarabun New"/>
-          <w:sz w:val="32"/>
-          <w:szCs w:val="32"/>
-        </w:rPr>
-        <w:t xml:space="preserve">PDFMiner </w:t>
+      <w:proofErr w:type="spellStart"/>
+      <w:r>
+        <w:rPr>
+          <w:rFonts w:ascii="TH Sarabun New" w:hAnsi="TH Sarabun New" w:cs="TH Sarabun New"/>
+          <w:sz w:val="32"/>
+          <w:szCs w:val="32"/>
+        </w:rPr>
+        <w:t>PDFMiner</w:t>
+      </w:r>
+      <w:proofErr w:type="spellEnd"/>
+      <w:r>
+        <w:rPr>
+          <w:rFonts w:ascii="TH Sarabun New" w:hAnsi="TH Sarabun New" w:cs="TH Sarabun New"/>
+          <w:sz w:val="32"/>
+          <w:szCs w:val="32"/>
+        </w:rPr>
+        <w:t xml:space="preserve"> </w:t>
       </w:r>
       <w:r>
         <w:rPr>
@@ -5713,7 +5817,25 @@
           <w:sz w:val="32"/>
           <w:szCs w:val="32"/>
         </w:rPr>
-        <w:t xml:space="preserve">output (text,tag,xml), </w:t>
+        <w:t>output (</w:t>
+      </w:r>
+      <w:proofErr w:type="spellStart"/>
+      <w:r>
+        <w:rPr>
+          <w:rFonts w:ascii="TH Sarabun New" w:hAnsi="TH Sarabun New" w:cs="TH Sarabun New"/>
+          <w:sz w:val="32"/>
+          <w:szCs w:val="32"/>
+        </w:rPr>
+        <w:t>text,tag,xml</w:t>
+      </w:r>
+      <w:proofErr w:type="spellEnd"/>
+      <w:r>
+        <w:rPr>
+          <w:rFonts w:ascii="TH Sarabun New" w:hAnsi="TH Sarabun New" w:cs="TH Sarabun New"/>
+          <w:sz w:val="32"/>
+          <w:szCs w:val="32"/>
+        </w:rPr>
+        <w:t xml:space="preserve">), </w:t>
       </w:r>
       <w:r>
         <w:rPr>
@@ -6055,13 +6177,23 @@
         </w:rPr>
         <w:t xml:space="preserve">โปรแกรม </w:t>
       </w:r>
-      <w:r>
-        <w:rPr>
-          <w:rFonts w:ascii="TH Sarabun New" w:hAnsi="TH Sarabun New" w:cs="TH Sarabun New"/>
-          <w:sz w:val="32"/>
-          <w:szCs w:val="32"/>
-        </w:rPr>
-        <w:t xml:space="preserve">LexTo </w:t>
+      <w:proofErr w:type="spellStart"/>
+      <w:r>
+        <w:rPr>
+          <w:rFonts w:ascii="TH Sarabun New" w:hAnsi="TH Sarabun New" w:cs="TH Sarabun New"/>
+          <w:sz w:val="32"/>
+          <w:szCs w:val="32"/>
+        </w:rPr>
+        <w:t>LexTo</w:t>
+      </w:r>
+      <w:proofErr w:type="spellEnd"/>
+      <w:r>
+        <w:rPr>
+          <w:rFonts w:ascii="TH Sarabun New" w:hAnsi="TH Sarabun New" w:cs="TH Sarabun New"/>
+          <w:sz w:val="32"/>
+          <w:szCs w:val="32"/>
+        </w:rPr>
+        <w:t xml:space="preserve"> </w:t>
       </w:r>
       <w:r>
         <w:rPr>
@@ -6213,13 +6345,23 @@
         </w:rPr>
         <w:t xml:space="preserve"> </w:t>
       </w:r>
-      <w:r>
-        <w:rPr>
-          <w:rFonts w:ascii="TH Sarabun New" w:hAnsi="TH Sarabun New" w:cs="TH Sarabun New"/>
-          <w:sz w:val="32"/>
-          <w:szCs w:val="32"/>
-        </w:rPr>
-        <w:t xml:space="preserve">Dictinary </w:t>
+      <w:proofErr w:type="spellStart"/>
+      <w:r>
+        <w:rPr>
+          <w:rFonts w:ascii="TH Sarabun New" w:hAnsi="TH Sarabun New" w:cs="TH Sarabun New"/>
+          <w:sz w:val="32"/>
+          <w:szCs w:val="32"/>
+        </w:rPr>
+        <w:t>Dictinary</w:t>
+      </w:r>
+      <w:proofErr w:type="spellEnd"/>
+      <w:r>
+        <w:rPr>
+          <w:rFonts w:ascii="TH Sarabun New" w:hAnsi="TH Sarabun New" w:cs="TH Sarabun New"/>
+          <w:sz w:val="32"/>
+          <w:szCs w:val="32"/>
+        </w:rPr>
+        <w:t xml:space="preserve"> </w:t>
       </w:r>
       <w:r>
         <w:rPr>
@@ -6333,13 +6475,23 @@
         </w:rPr>
         <w:t xml:space="preserve">กับ </w:t>
       </w:r>
-      <w:r>
-        <w:rPr>
-          <w:rFonts w:ascii="TH Sarabun New" w:hAnsi="TH Sarabun New" w:cs="TH Sarabun New"/>
-          <w:sz w:val="32"/>
-          <w:szCs w:val="32"/>
-        </w:rPr>
-        <w:t xml:space="preserve">Hadoop </w:t>
+      <w:proofErr w:type="spellStart"/>
+      <w:r>
+        <w:rPr>
+          <w:rFonts w:ascii="TH Sarabun New" w:hAnsi="TH Sarabun New" w:cs="TH Sarabun New"/>
+          <w:sz w:val="32"/>
+          <w:szCs w:val="32"/>
+        </w:rPr>
+        <w:t>Hadoop</w:t>
+      </w:r>
+      <w:proofErr w:type="spellEnd"/>
+      <w:r>
+        <w:rPr>
+          <w:rFonts w:ascii="TH Sarabun New" w:hAnsi="TH Sarabun New" w:cs="TH Sarabun New"/>
+          <w:sz w:val="32"/>
+          <w:szCs w:val="32"/>
+        </w:rPr>
+        <w:t xml:space="preserve"> </w:t>
       </w:r>
       <w:r>
         <w:rPr>
@@ -6567,6 +6719,7 @@
         </w:rPr>
         <w:tab/>
       </w:r>
+      <w:proofErr w:type="spellStart"/>
       <w:r>
         <w:rPr>
           <w:rFonts w:ascii="TH Sarabun New" w:hAnsi="TH Sarabun New" w:cs="TH Sarabun New"/>
@@ -6575,7 +6728,18 @@
           <w:sz w:val="32"/>
           <w:szCs w:val="32"/>
         </w:rPr>
-        <w:t>Input/Output Specification</w:t>
+        <w:t>Input/Output</w:t>
+      </w:r>
+      <w:proofErr w:type="spellEnd"/>
+      <w:r>
+        <w:rPr>
+          <w:rFonts w:ascii="TH Sarabun New" w:hAnsi="TH Sarabun New" w:cs="TH Sarabun New"/>
+          <w:b/>
+          <w:bCs/>
+          <w:sz w:val="32"/>
+          <w:szCs w:val="32"/>
+        </w:rPr>
+        <w:t xml:space="preserve"> Specification</w:t>
       </w:r>
     </w:p>
     <w:p>
@@ -6907,7 +7071,7 @@
         <w:ind w:left="1080"/>
         <w:jc w:val="both"/>
         <w:rPr>
-          <w:rFonts w:ascii="TH Sarabun New" w:hAnsi="TH Sarabun New" w:cs="TH Sarabun New" w:hint="eastAsia"/>
+          <w:rFonts w:ascii="TH Sarabun New" w:hAnsi="TH Sarabun New" w:cs="TH Sarabun New"/>
           <w:sz w:val="32"/>
           <w:szCs w:val="32"/>
           <w:lang w:eastAsia="ja-JP"/>
@@ -6941,7 +7105,7 @@
         </w:numPr>
         <w:jc w:val="both"/>
         <w:rPr>
-          <w:rFonts w:ascii="TH Sarabun New" w:hAnsi="TH Sarabun New" w:cs="TH Sarabun New" w:hint="cs"/>
+          <w:rFonts w:ascii="TH Sarabun New" w:hAnsi="TH Sarabun New" w:cs="TH Sarabun New"/>
           <w:sz w:val="32"/>
           <w:szCs w:val="32"/>
           <w:lang w:eastAsia="ja-JP"/>
@@ -7118,9 +7282,7 @@
     </w:p>
     <w:p>
       <w:pPr>
-        <w:pStyle w:val="ListParagraph"/>
-        <w:ind w:left="1080"/>
-        <w:jc w:val="both"/>
+        <w:jc w:val="center"/>
         <w:rPr>
           <w:rFonts w:ascii="TH Sarabun New" w:hAnsi="TH Sarabun New" w:cs="TH Sarabun New"/>
           <w:sz w:val="32"/>
@@ -7131,21 +7293,12 @@
       <w:r>
         <w:rPr>
           <w:noProof/>
-          <w:lang w:eastAsia="ja-JP"/>
         </w:rPr>
         <w:drawing>
-          <wp:anchor distT="0" distB="0" distL="114300" distR="114300" simplePos="0" relativeHeight="251659264" behindDoc="0" locked="0" layoutInCell="1" allowOverlap="1" wp14:anchorId="2050E197" wp14:editId="59EB2590">
-            <wp:simplePos x="0" y="0"/>
-            <wp:positionH relativeFrom="column">
-              <wp:posOffset>247650</wp:posOffset>
-            </wp:positionH>
-            <wp:positionV relativeFrom="paragraph">
-              <wp:posOffset>294005</wp:posOffset>
-            </wp:positionV>
-            <wp:extent cx="5731510" cy="2995295"/>
+          <wp:inline distT="0" distB="0" distL="0" distR="0" wp14:anchorId="5FA483E4" wp14:editId="45649B25">
+            <wp:extent cx="5731510" cy="3891915"/>
             <wp:effectExtent l="0" t="0" r="2540" b="0"/>
-            <wp:wrapTopAndBottom/>
-            <wp:docPr id="1" name="Picture 1"/>
+            <wp:docPr id="4" name="Picture 4"/>
             <wp:cNvGraphicFramePr>
               <a:graphicFrameLocks xmlns:a="http://schemas.openxmlformats.org/drawingml/2006/main" noChangeAspect="1"/>
             </wp:cNvGraphicFramePr>
@@ -7153,7 +7306,7 @@
               <a:graphicData uri="http://schemas.openxmlformats.org/drawingml/2006/picture">
                 <pic:pic xmlns:pic="http://schemas.openxmlformats.org/drawingml/2006/picture">
                   <pic:nvPicPr>
-                    <pic:cNvPr id="1" name="workflow4.png"/>
+                    <pic:cNvPr id="4" name="workflow4new.png"/>
                     <pic:cNvPicPr/>
                   </pic:nvPicPr>
                   <pic:blipFill>
@@ -7171,7 +7324,7 @@
                   <pic:spPr>
                     <a:xfrm>
                       <a:off x="0" y="0"/>
-                      <a:ext cx="5731510" cy="2995295"/>
+                      <a:ext cx="5731510" cy="3891915"/>
                     </a:xfrm>
                     <a:prstGeom prst="rect">
                       <a:avLst/>
@@ -7180,19 +7333,12 @@
                 </pic:pic>
               </a:graphicData>
             </a:graphic>
-            <wp14:sizeRelH relativeFrom="page">
-              <wp14:pctWidth>0</wp14:pctWidth>
-            </wp14:sizeRelH>
-            <wp14:sizeRelV relativeFrom="page">
-              <wp14:pctHeight>0</wp14:pctHeight>
-            </wp14:sizeRelV>
-          </wp:anchor>
+          </wp:inline>
         </w:drawing>
       </w:r>
     </w:p>
     <w:p>
       <w:pPr>
-        <w:ind w:left="720"/>
         <w:jc w:val="both"/>
         <w:rPr>
           <w:rFonts w:ascii="TH Sarabun New" w:hAnsi="TH Sarabun New" w:cs="TH Sarabun New"/>
@@ -7205,7 +7351,6 @@
     </w:p>
     <w:p>
       <w:pPr>
-        <w:ind w:left="720"/>
         <w:jc w:val="both"/>
         <w:rPr>
           <w:rFonts w:ascii="TH Sarabun New" w:hAnsi="TH Sarabun New" w:cs="TH Sarabun New"/>
@@ -7215,45 +7360,8 @@
           <w:szCs w:val="32"/>
         </w:rPr>
       </w:pPr>
-    </w:p>
-    <w:p>
-      <w:pPr>
-        <w:ind w:left="720"/>
-        <w:jc w:val="both"/>
-        <w:rPr>
-          <w:rFonts w:ascii="TH Sarabun New" w:hAnsi="TH Sarabun New" w:cs="TH Sarabun New"/>
-          <w:b/>
-          <w:bCs/>
-          <w:sz w:val="32"/>
-          <w:szCs w:val="32"/>
-        </w:rPr>
-      </w:pPr>
-    </w:p>
-    <w:p>
-      <w:pPr>
-        <w:ind w:left="720"/>
-        <w:jc w:val="both"/>
-        <w:rPr>
-          <w:rFonts w:ascii="TH Sarabun New" w:hAnsi="TH Sarabun New" w:cs="TH Sarabun New"/>
-          <w:b/>
-          <w:bCs/>
-          <w:sz w:val="32"/>
-          <w:szCs w:val="32"/>
-        </w:rPr>
-      </w:pPr>
-    </w:p>
-    <w:p>
-      <w:pPr>
-        <w:ind w:left="720"/>
-        <w:jc w:val="both"/>
-        <w:rPr>
-          <w:rFonts w:ascii="TH Sarabun New" w:hAnsi="TH Sarabun New" w:cs="TH Sarabun New"/>
-          <w:b/>
-          <w:bCs/>
-          <w:sz w:val="32"/>
-          <w:szCs w:val="32"/>
-        </w:rPr>
-      </w:pPr>
+      <w:bookmarkStart w:id="0" w:name="_GoBack"/>
+      <w:bookmarkEnd w:id="0"/>
     </w:p>
     <w:p>
       <w:pPr>
@@ -7390,6 +7498,7 @@
         </w:rPr>
         <w:t xml:space="preserve">โดยการใช้ </w:t>
       </w:r>
+      <w:proofErr w:type="spellStart"/>
       <w:r>
         <w:rPr>
           <w:rFonts w:ascii="TH Sarabun New" w:hAnsi="TH Sarabun New" w:cs="TH Sarabun New"/>
@@ -7406,6 +7515,7 @@
         </w:rPr>
         <w:t>Miner</w:t>
       </w:r>
+      <w:proofErr w:type="spellEnd"/>
     </w:p>
     <w:p>
       <w:pPr>
@@ -7471,17 +7581,7 @@
           <w:cs/>
           <w:lang w:eastAsia="ja-JP"/>
         </w:rPr>
-        <w:t>จาก</w:t>
-      </w:r>
-      <w:r>
-        <w:rPr>
-          <w:rFonts w:ascii="TH Sarabun New" w:hAnsi="TH Sarabun New" w:cs="TH Sarabun New" w:hint="cs"/>
-          <w:sz w:val="32"/>
-          <w:szCs w:val="32"/>
-          <w:cs/>
-          <w:lang w:eastAsia="ja-JP"/>
-        </w:rPr>
-        <w:t xml:space="preserve"> </w:t>
+        <w:t xml:space="preserve">จาก </w:t>
       </w:r>
       <w:r>
         <w:rPr>
@@ -7691,16 +7791,7 @@
           <w:szCs w:val="32"/>
           <w:cs/>
         </w:rPr>
-        <w:t>ด้วยโปรแกรม</w:t>
-      </w:r>
-      <w:r>
-        <w:rPr>
-          <w:rFonts w:ascii="TH Sarabun New" w:hAnsi="TH Sarabun New" w:cs="TH Sarabun New" w:hint="cs"/>
-          <w:sz w:val="32"/>
-          <w:szCs w:val="32"/>
-          <w:cs/>
-        </w:rPr>
-        <w:t xml:space="preserve"> </w:t>
+        <w:t xml:space="preserve">ด้วยโปรแกรม </w:t>
       </w:r>
       <w:r>
         <w:rPr>
@@ -7717,17 +7808,9 @@
           <w:szCs w:val="32"/>
           <w:cs/>
         </w:rPr>
-        <w:t>สำหรับ</w:t>
-      </w:r>
-      <w:r>
-        <w:rPr>
-          <w:rFonts w:ascii="TH Sarabun New" w:hAnsi="TH Sarabun New" w:cs="TH Sarabun New" w:hint="cs"/>
-          <w:sz w:val="32"/>
-          <w:szCs w:val="32"/>
-          <w:cs/>
-        </w:rPr>
-        <w:t xml:space="preserve">ภาษาไทย เช่น </w:t>
-      </w:r>
+        <w:t xml:space="preserve">สำหรับภาษาไทย เช่น </w:t>
+      </w:r>
+      <w:proofErr w:type="spellStart"/>
       <w:r>
         <w:rPr>
           <w:rFonts w:ascii="TH Sarabun New" w:hAnsi="TH Sarabun New" w:cs="TH Sarabun New"/>
@@ -7736,6 +7819,7 @@
         </w:rPr>
         <w:t>LexTo</w:t>
       </w:r>
+      <w:proofErr w:type="spellEnd"/>
     </w:p>
     <w:p>
       <w:pPr>
@@ -7746,7 +7830,7 @@
         </w:numPr>
         <w:jc w:val="both"/>
         <w:rPr>
-          <w:rFonts w:ascii="TH Sarabun New" w:hAnsi="TH Sarabun New" w:cs="TH Sarabun New" w:hint="eastAsia"/>
+          <w:rFonts w:ascii="TH Sarabun New" w:hAnsi="TH Sarabun New" w:cs="TH Sarabun New"/>
           <w:sz w:val="32"/>
           <w:szCs w:val="32"/>
         </w:rPr>
@@ -7797,7 +7881,7 @@
         <w:ind w:left="1080"/>
         <w:jc w:val="both"/>
         <w:rPr>
-          <w:rFonts w:ascii="TH Sarabun New" w:hAnsi="TH Sarabun New" w:cs="TH Sarabun New" w:hint="cs"/>
+          <w:rFonts w:ascii="TH Sarabun New" w:hAnsi="TH Sarabun New" w:cs="TH Sarabun New"/>
           <w:b/>
           <w:bCs/>
           <w:sz w:val="32"/>
@@ -7912,7 +7996,7 @@
         </w:numPr>
         <w:jc w:val="both"/>
         <w:rPr>
-          <w:rFonts w:ascii="TH Sarabun New" w:hAnsi="TH Sarabun New" w:cs="TH Sarabun New" w:hint="cs"/>
+          <w:rFonts w:ascii="TH Sarabun New" w:hAnsi="TH Sarabun New" w:cs="TH Sarabun New"/>
           <w:sz w:val="32"/>
           <w:szCs w:val="32"/>
         </w:rPr>
@@ -7943,25 +8027,7 @@
           <w:szCs w:val="32"/>
           <w:lang w:eastAsia="ja-JP"/>
         </w:rPr>
-        <w:t>ag-of-</w:t>
-      </w:r>
-      <w:r>
-        <w:rPr>
-          <w:rFonts w:ascii="TH Sarabun New" w:hAnsi="TH Sarabun New" w:cs="TH Sarabun New" w:hint="eastAsia"/>
-          <w:sz w:val="32"/>
-          <w:szCs w:val="32"/>
-          <w:lang w:eastAsia="ja-JP"/>
-        </w:rPr>
-        <w:t>w</w:t>
-      </w:r>
-      <w:r>
-        <w:rPr>
-          <w:rFonts w:ascii="TH Sarabun New" w:hAnsi="TH Sarabun New" w:cs="TH Sarabun New" w:hint="eastAsia"/>
-          <w:sz w:val="32"/>
-          <w:szCs w:val="32"/>
-          <w:lang w:eastAsia="ja-JP"/>
-        </w:rPr>
-        <w:t>ord</w:t>
+        <w:t>ag-of-word</w:t>
       </w:r>
       <w:r>
         <w:rPr>
@@ -7980,27 +8046,7 @@
           <w:cs/>
           <w:lang w:eastAsia="ja-JP"/>
         </w:rPr>
-        <w:t>สำหรับเก็บคำภาษาไทย และแปลงคำต่างๆ</w:t>
-      </w:r>
-      <w:r>
-        <w:rPr>
-          <w:rFonts w:ascii="TH Sarabun New" w:hAnsi="TH Sarabun New" w:cs="TH Sarabun New" w:hint="cs"/>
-          <w:sz w:val="32"/>
-          <w:szCs w:val="32"/>
-          <w:cs/>
-          <w:lang w:eastAsia="ja-JP"/>
-        </w:rPr>
-        <w:t>จากในย่อหน้า</w:t>
-      </w:r>
-      <w:r>
-        <w:rPr>
-          <w:rFonts w:ascii="TH Sarabun New" w:hAnsi="TH Sarabun New" w:cs="TH Sarabun New" w:hint="cs"/>
-          <w:sz w:val="32"/>
-          <w:szCs w:val="32"/>
-          <w:cs/>
-          <w:lang w:eastAsia="ja-JP"/>
-        </w:rPr>
-        <w:t xml:space="preserve">ให้กลายเป็น </w:t>
+        <w:t xml:space="preserve">สำหรับเก็บคำภาษาไทย และแปลงคำต่างๆจากในย่อหน้าให้กลายเป็น </w:t>
       </w:r>
       <w:r>
         <w:rPr>
@@ -8134,7 +8180,7 @@
         <w:ind w:left="1080"/>
         <w:jc w:val="both"/>
         <w:rPr>
-          <w:rFonts w:ascii="TH Sarabun New" w:hAnsi="TH Sarabun New" w:cs="TH Sarabun New" w:hint="cs"/>
+          <w:rFonts w:ascii="TH Sarabun New" w:hAnsi="TH Sarabun New" w:cs="TH Sarabun New"/>
           <w:sz w:val="32"/>
           <w:szCs w:val="32"/>
         </w:rPr>
@@ -8562,7 +8608,6 @@
           <w:noProof/>
           <w:sz w:val="32"/>
           <w:szCs w:val="32"/>
-          <w:lang w:eastAsia="ja-JP"/>
         </w:rPr>
         <w:drawing>
           <wp:inline distT="0" distB="0" distL="0" distR="0">
@@ -8783,7 +8828,7 @@
         </w:numPr>
         <w:jc w:val="both"/>
         <w:rPr>
-          <w:rFonts w:ascii="TH Sarabun New" w:hAnsi="TH Sarabun New" w:cs="TH Sarabun New" w:hint="cs"/>
+          <w:rFonts w:ascii="TH Sarabun New" w:hAnsi="TH Sarabun New" w:cs="TH Sarabun New"/>
           <w:sz w:val="32"/>
           <w:szCs w:val="32"/>
         </w:rPr>
@@ -8908,7 +8953,7 @@
       <w:pPr>
         <w:jc w:val="both"/>
         <w:rPr>
-          <w:rFonts w:ascii="TH Sarabun New" w:hAnsi="TH Sarabun New" w:cs="TH Sarabun New" w:hint="eastAsia"/>
+          <w:rFonts w:ascii="TH Sarabun New" w:hAnsi="TH Sarabun New" w:cs="TH Sarabun New"/>
           <w:b/>
           <w:bCs/>
           <w:sz w:val="32"/>
@@ -8916,8 +8961,6 @@
           <w:lang w:eastAsia="ja-JP"/>
         </w:rPr>
       </w:pPr>
-      <w:bookmarkStart w:id="0" w:name="_GoBack"/>
-      <w:bookmarkEnd w:id="0"/>
     </w:p>
     <w:p>
       <w:pPr>
@@ -8965,13 +9008,23 @@
         </w:rPr>
         <w:t xml:space="preserve">มาเริ่มเรียนรู้ </w:t>
       </w:r>
-      <w:r>
-        <w:rPr>
-          <w:rFonts w:ascii="TH Sarabun New" w:hAnsi="TH Sarabun New" w:cs="TH Sarabun New"/>
-          <w:sz w:val="32"/>
-          <w:szCs w:val="32"/>
-        </w:rPr>
-        <w:t xml:space="preserve">Hadoop </w:t>
+      <w:proofErr w:type="spellStart"/>
+      <w:r>
+        <w:rPr>
+          <w:rFonts w:ascii="TH Sarabun New" w:hAnsi="TH Sarabun New" w:cs="TH Sarabun New"/>
+          <w:sz w:val="32"/>
+          <w:szCs w:val="32"/>
+        </w:rPr>
+        <w:t>Hadoop</w:t>
+      </w:r>
+      <w:proofErr w:type="spellEnd"/>
+      <w:r>
+        <w:rPr>
+          <w:rFonts w:ascii="TH Sarabun New" w:hAnsi="TH Sarabun New" w:cs="TH Sarabun New"/>
+          <w:sz w:val="32"/>
+          <w:szCs w:val="32"/>
+        </w:rPr>
+        <w:t xml:space="preserve"> </w:t>
       </w:r>
       <w:r>
         <w:rPr>
@@ -9080,13 +9133,23 @@
           <w:szCs w:val="32"/>
         </w:rPr>
       </w:pPr>
-      <w:r>
-        <w:rPr>
-          <w:rFonts w:ascii="TH Sarabun New" w:hAnsi="TH Sarabun New" w:cs="TH Sarabun New"/>
-          <w:sz w:val="32"/>
-          <w:szCs w:val="32"/>
-        </w:rPr>
-        <w:t xml:space="preserve">Pdfminer, </w:t>
+      <w:proofErr w:type="spellStart"/>
+      <w:r>
+        <w:rPr>
+          <w:rFonts w:ascii="TH Sarabun New" w:hAnsi="TH Sarabun New" w:cs="TH Sarabun New"/>
+          <w:sz w:val="32"/>
+          <w:szCs w:val="32"/>
+        </w:rPr>
+        <w:t>Pdfminer</w:t>
+      </w:r>
+      <w:proofErr w:type="spellEnd"/>
+      <w:r>
+        <w:rPr>
+          <w:rFonts w:ascii="TH Sarabun New" w:hAnsi="TH Sarabun New" w:cs="TH Sarabun New"/>
+          <w:sz w:val="32"/>
+          <w:szCs w:val="32"/>
+        </w:rPr>
+        <w:t xml:space="preserve">, </w:t>
       </w:r>
       <w:hyperlink r:id="rId11" w:history="1">
         <w:r>
@@ -9114,13 +9177,23 @@
           <w:szCs w:val="32"/>
         </w:rPr>
       </w:pPr>
-      <w:r>
-        <w:rPr>
-          <w:rFonts w:ascii="TH Sarabun New" w:hAnsi="TH Sarabun New" w:cs="TH Sarabun New"/>
-          <w:sz w:val="32"/>
-          <w:szCs w:val="32"/>
-        </w:rPr>
-        <w:t xml:space="preserve">PDFMiner, </w:t>
+      <w:proofErr w:type="spellStart"/>
+      <w:r>
+        <w:rPr>
+          <w:rFonts w:ascii="TH Sarabun New" w:hAnsi="TH Sarabun New" w:cs="TH Sarabun New"/>
+          <w:sz w:val="32"/>
+          <w:szCs w:val="32"/>
+        </w:rPr>
+        <w:t>PDFMiner</w:t>
+      </w:r>
+      <w:proofErr w:type="spellEnd"/>
+      <w:r>
+        <w:rPr>
+          <w:rFonts w:ascii="TH Sarabun New" w:hAnsi="TH Sarabun New" w:cs="TH Sarabun New"/>
+          <w:sz w:val="32"/>
+          <w:szCs w:val="32"/>
+        </w:rPr>
+        <w:t xml:space="preserve">, </w:t>
       </w:r>
       <w:r>
         <w:rPr>
@@ -9151,7 +9224,25 @@
           <w:sz w:val="32"/>
           <w:szCs w:val="32"/>
         </w:rPr>
-        <w:t xml:space="preserve">One-vs-Rest classifier, </w:t>
+        <w:t>One-</w:t>
+      </w:r>
+      <w:proofErr w:type="spellStart"/>
+      <w:r>
+        <w:rPr>
+          <w:rFonts w:ascii="TH Sarabun New" w:hAnsi="TH Sarabun New" w:cs="TH Sarabun New"/>
+          <w:sz w:val="32"/>
+          <w:szCs w:val="32"/>
+        </w:rPr>
+        <w:t>vs</w:t>
+      </w:r>
+      <w:proofErr w:type="spellEnd"/>
+      <w:r>
+        <w:rPr>
+          <w:rFonts w:ascii="TH Sarabun New" w:hAnsi="TH Sarabun New" w:cs="TH Sarabun New"/>
+          <w:sz w:val="32"/>
+          <w:szCs w:val="32"/>
+        </w:rPr>
+        <w:t xml:space="preserve">-Rest classifier, </w:t>
       </w:r>
       <w:hyperlink r:id="rId12" w:anchor="one-vs-rest-classifier-aka-one-vs-all" w:history="1">
         <w:r>
@@ -9179,13 +9270,23 @@
           <w:szCs w:val="32"/>
         </w:rPr>
       </w:pPr>
-      <w:r>
-        <w:rPr>
-          <w:rFonts w:ascii="TH Sarabun New" w:hAnsi="TH Sarabun New" w:cs="TH Sarabun New"/>
-          <w:sz w:val="32"/>
-          <w:szCs w:val="32"/>
-        </w:rPr>
-        <w:t>Lexto ,</w:t>
+      <w:proofErr w:type="spellStart"/>
+      <w:r>
+        <w:rPr>
+          <w:rFonts w:ascii="TH Sarabun New" w:hAnsi="TH Sarabun New" w:cs="TH Sarabun New"/>
+          <w:sz w:val="32"/>
+          <w:szCs w:val="32"/>
+        </w:rPr>
+        <w:t>Lexto</w:t>
+      </w:r>
+      <w:proofErr w:type="spellEnd"/>
+      <w:r>
+        <w:rPr>
+          <w:rFonts w:ascii="TH Sarabun New" w:hAnsi="TH Sarabun New" w:cs="TH Sarabun New"/>
+          <w:sz w:val="32"/>
+          <w:szCs w:val="32"/>
+        </w:rPr>
+        <w:t xml:space="preserve"> ,</w:t>
       </w:r>
       <w:r>
         <w:t xml:space="preserve"> </w:t>
@@ -9219,7 +9320,25 @@
           <w:sz w:val="32"/>
           <w:szCs w:val="32"/>
         </w:rPr>
-        <w:t xml:space="preserve">Latent Dirichlet allocation(LDA), </w:t>
+        <w:t xml:space="preserve">Latent </w:t>
+      </w:r>
+      <w:proofErr w:type="spellStart"/>
+      <w:r>
+        <w:rPr>
+          <w:rFonts w:ascii="TH Sarabun New" w:hAnsi="TH Sarabun New" w:cs="TH Sarabun New"/>
+          <w:sz w:val="32"/>
+          <w:szCs w:val="32"/>
+        </w:rPr>
+        <w:t>Dirichlet</w:t>
+      </w:r>
+      <w:proofErr w:type="spellEnd"/>
+      <w:r>
+        <w:rPr>
+          <w:rFonts w:ascii="TH Sarabun New" w:hAnsi="TH Sarabun New" w:cs="TH Sarabun New"/>
+          <w:sz w:val="32"/>
+          <w:szCs w:val="32"/>
+        </w:rPr>
+        <w:t xml:space="preserve"> allocation(LDA), </w:t>
       </w:r>
       <w:hyperlink r:id="rId13" w:anchor="latent-dirichlet-allocation-lda" w:history="1">
         <w:r>
@@ -9288,7 +9407,7 @@
 
 <file path=word/numbering.xml><?xml version="1.0" encoding="utf-8"?>
 <w:numbering xmlns:wpc="http://schemas.microsoft.com/office/word/2010/wordprocessingCanvas" xmlns:mc="http://schemas.openxmlformats.org/markup-compatibility/2006" xmlns:o="urn:schemas-microsoft-com:office:office" xmlns:r="http://schemas.openxmlformats.org/officeDocument/2006/relationships" xmlns:m="http://schemas.openxmlformats.org/officeDocument/2006/math" xmlns:v="urn:schemas-microsoft-com:vml" xmlns:wp14="http://schemas.microsoft.com/office/word/2010/wordprocessingDrawing" xmlns:wp="http://schemas.openxmlformats.org/drawingml/2006/wordprocessingDrawing" xmlns:w10="urn:schemas-microsoft-com:office:word" xmlns:w="http://schemas.openxmlformats.org/wordprocessingml/2006/main" xmlns:w14="http://schemas.microsoft.com/office/word/2010/wordml" xmlns:w15="http://schemas.microsoft.com/office/word/2012/wordml" xmlns:wpg="http://schemas.microsoft.com/office/word/2010/wordprocessingGroup" xmlns:wpi="http://schemas.microsoft.com/office/word/2010/wordprocessingInk" xmlns:wne="http://schemas.microsoft.com/office/word/2006/wordml" xmlns:wps="http://schemas.microsoft.com/office/word/2010/wordprocessingShape" mc:Ignorable="w14 w15 wp14">
-  <w:abstractNum w:abstractNumId="0" w15:restartNumberingAfterBreak="0">
+  <w:abstractNum w:abstractNumId="0">
     <w:nsid w:val="0E935467"/>
     <w:multiLevelType w:val="hybridMultilevel"/>
     <w:tmpl w:val="15304266"/>
@@ -9400,7 +9519,7 @@
       </w:rPr>
     </w:lvl>
   </w:abstractNum>
-  <w:abstractNum w:abstractNumId="1" w15:restartNumberingAfterBreak="0">
+  <w:abstractNum w:abstractNumId="1">
     <w:nsid w:val="2FFD3434"/>
     <w:multiLevelType w:val="hybridMultilevel"/>
     <w:tmpl w:val="2D0C694E"/>
@@ -9512,7 +9631,7 @@
       </w:rPr>
     </w:lvl>
   </w:abstractNum>
-  <w:abstractNum w:abstractNumId="2" w15:restartNumberingAfterBreak="0">
+  <w:abstractNum w:abstractNumId="2">
     <w:nsid w:val="499C3A82"/>
     <w:multiLevelType w:val="hybridMultilevel"/>
     <w:tmpl w:val="A2AE736E"/>
@@ -9625,7 +9744,7 @@
       </w:rPr>
     </w:lvl>
   </w:abstractNum>
-  <w:abstractNum w:abstractNumId="3" w15:restartNumberingAfterBreak="0">
+  <w:abstractNum w:abstractNumId="3">
     <w:nsid w:val="533F4E87"/>
     <w:multiLevelType w:val="hybridMultilevel"/>
     <w:tmpl w:val="AC34F6A2"/>
@@ -9737,7 +9856,7 @@
       </w:rPr>
     </w:lvl>
   </w:abstractNum>
-  <w:abstractNum w:abstractNumId="4" w15:restartNumberingAfterBreak="0">
+  <w:abstractNum w:abstractNumId="4">
     <w:nsid w:val="59D33B95"/>
     <w:multiLevelType w:val="hybridMultilevel"/>
     <w:tmpl w:val="0CF8CE58"/>
@@ -10579,7 +10698,7 @@
 </file>
 
 <file path=customXml/itemProps1.xml><?xml version="1.0" encoding="utf-8"?>
-<ds:datastoreItem xmlns:ds="http://schemas.openxmlformats.org/officeDocument/2006/customXml" ds:itemID="{4B820404-52C6-4848-8FCE-B2765FE5B9D3}">
+<ds:datastoreItem xmlns:ds="http://schemas.openxmlformats.org/officeDocument/2006/customXml" ds:itemID="{8EA8941C-05D9-4667-9B8D-54742686FD0F}">
   <ds:schemaRefs>
     <ds:schemaRef ds:uri="http://schemas.openxmlformats.org/officeDocument/2006/bibliography"/>
   </ds:schemaRefs>

</xml_diff>